<commit_message>
cambios previos a la funcionalidad del boton crear
</commit_message>
<xml_diff>
--- a/plantillasword/Factura venta.docx
+++ b/plantillasword/Factura venta.docx
@@ -19,6 +19,7 @@
           <w:rFonts w:ascii="Arial" w:hAnsi="Arial" w:cs="Arial"/>
           <w:b/>
           <w:bCs/>
+          <w:noProof/>
           <w:sz w:val="36"/>
           <w:szCs w:val="36"/>
         </w:rPr>
@@ -208,9 +209,8 @@
           <w:sz w:val="28"/>
           <w:szCs w:val="28"/>
         </w:rPr>
-        <w:t xml:space="preserve">FACTURA DE VENTA </w:t>
+        <w:t xml:space="preserve">FACTURA DE VENTA Nº </w:t>
       </w:r>
-      <w:proofErr w:type="spellStart"/>
       <w:r>
         <w:rPr>
           <w:rFonts w:ascii="Arial" w:hAnsi="Arial" w:cs="Arial"/>
@@ -218,18 +218,44 @@
           <w:sz w:val="28"/>
           <w:szCs w:val="28"/>
         </w:rPr>
-        <w:t>Nº</w:t>
+        <w:t>${IdFactura}</w:t>
       </w:r>
-      <w:proofErr w:type="spellEnd"/>
+    </w:p>
+    <w:p>
+      <w:pPr>
+        <w:jc w:val="both"/>
+        <w:rPr>
+          <w:b/>
+        </w:rPr>
+      </w:pPr>
       <w:r>
         <w:rPr>
-          <w:rFonts w:ascii="Arial" w:hAnsi="Arial" w:cs="Arial"/>
           <w:b/>
-          <w:sz w:val="28"/>
-          <w:szCs w:val="28"/>
         </w:rPr>
-        <w:t xml:space="preserve"> </w:t>
+        <w:t>INFORMACIÒN CLIENTE</w:t>
       </w:r>
+    </w:p>
+    <w:p>
+      <w:pPr>
+        <w:jc w:val="both"/>
+        <w:rPr>
+          <w:b/>
+        </w:rPr>
+      </w:pPr>
+    </w:p>
+    <w:p>
+      <w:pPr>
+        <w:jc w:val="both"/>
+        <w:rPr>
+          <w:b/>
+        </w:rPr>
+        <w:sectPr>
+          <w:pgSz w:w="11906" w:h="16838"/>
+          <w:pgMar w:top="1417" w:right="1701" w:bottom="1417" w:left="1701" w:header="708" w:footer="708" w:gutter="0"/>
+          <w:cols w:space="708"/>
+          <w:docGrid w:linePitch="360"/>
+        </w:sectPr>
+      </w:pPr>
     </w:p>
     <w:p>
       <w:pPr>
@@ -241,12 +267,6 @@
           <w:szCs w:val="28"/>
         </w:rPr>
       </w:pPr>
-      <w:r>
-        <w:rPr>
-          <w:b/>
-        </w:rPr>
-        <w:t>INFORMACIÒN CLIENTE</w:t>
-      </w:r>
     </w:p>
     <w:tbl>
       <w:tblPr>
@@ -289,7 +309,57 @@
                 <w:sz w:val="20"/>
                 <w:szCs w:val="20"/>
               </w:rPr>
-              <w:t>FECHA:                                                                                          NIT / C.C:</w:t>
+              <w:t>FECHA:</w:t>
+            </w:r>
+            <w:r>
+              <w:rPr>
+                <w:rFonts w:ascii="Arial" w:hAnsi="Arial" w:cs="Arial"/>
+                <w:b w:val="0"/>
+                <w:bCs w:val="0"/>
+                <w:sz w:val="20"/>
+                <w:szCs w:val="20"/>
+              </w:rPr>
+              <w:t xml:space="preserve"> ${fecha}</w:t>
+            </w:r>
+            <w:r>
+              <w:rPr>
+                <w:rFonts w:ascii="Arial" w:hAnsi="Arial" w:cs="Arial"/>
+                <w:b w:val="0"/>
+                <w:bCs w:val="0"/>
+                <w:sz w:val="20"/>
+                <w:szCs w:val="20"/>
+              </w:rPr>
+              <w:t xml:space="preserve">                                   </w:t>
+            </w:r>
+            <w:r>
+              <w:rPr>
+                <w:rFonts w:ascii="Arial" w:hAnsi="Arial" w:cs="Arial"/>
+                <w:b w:val="0"/>
+                <w:bCs w:val="0"/>
+                <w:sz w:val="20"/>
+                <w:szCs w:val="20"/>
+              </w:rPr>
+              <w:t xml:space="preserve">          </w:t>
+            </w:r>
+            <w:r>
+              <w:rPr>
+                <w:rFonts w:ascii="Arial" w:hAnsi="Arial" w:cs="Arial"/>
+                <w:b w:val="0"/>
+                <w:bCs w:val="0"/>
+                <w:sz w:val="20"/>
+                <w:szCs w:val="20"/>
+              </w:rPr>
+              <w:t>NIT / C.C:</w:t>
+            </w:r>
+            <w:r>
+              <w:rPr>
+                <w:rFonts w:ascii="Arial" w:hAnsi="Arial" w:cs="Arial"/>
+                <w:b w:val="0"/>
+                <w:bCs w:val="0"/>
+                <w:sz w:val="20"/>
+                <w:szCs w:val="20"/>
+              </w:rPr>
+              <w:t xml:space="preserve"> ${cedula}</w:t>
             </w:r>
           </w:p>
           <w:p>
@@ -313,6 +383,16 @@
               </w:rPr>
               <w:t>NOMBRE Y APELLIDO:</w:t>
             </w:r>
+            <w:r>
+              <w:rPr>
+                <w:rFonts w:ascii="Arial" w:hAnsi="Arial" w:cs="Arial"/>
+                <w:b w:val="0"/>
+                <w:bCs w:val="0"/>
+                <w:sz w:val="20"/>
+                <w:szCs w:val="20"/>
+              </w:rPr>
+              <w:t xml:space="preserve"> ${cliente}</w:t>
+            </w:r>
           </w:p>
           <w:p>
             <w:pPr>
@@ -335,6 +415,16 @@
               </w:rPr>
               <w:t>DIRECCIÒN:</w:t>
             </w:r>
+            <w:r>
+              <w:rPr>
+                <w:rFonts w:ascii="Arial" w:hAnsi="Arial" w:cs="Arial"/>
+                <w:b w:val="0"/>
+                <w:bCs w:val="0"/>
+                <w:sz w:val="20"/>
+                <w:szCs w:val="20"/>
+              </w:rPr>
+              <w:t xml:space="preserve"> ${direccion}</w:t>
+            </w:r>
           </w:p>
           <w:p>
             <w:pPr>
@@ -355,12 +445,60 @@
                 <w:sz w:val="20"/>
                 <w:szCs w:val="20"/>
               </w:rPr>
-              <w:t>CIUDAD:                                                                                        TELEFONO:</w:t>
+              <w:t>CIUDAD:</w:t>
+            </w:r>
+            <w:r>
+              <w:rPr>
+                <w:rFonts w:ascii="Arial" w:hAnsi="Arial" w:cs="Arial"/>
+                <w:b w:val="0"/>
+                <w:bCs w:val="0"/>
+                <w:sz w:val="20"/>
+                <w:szCs w:val="20"/>
+              </w:rPr>
+              <w:t xml:space="preserve"> ${ciudad}</w:t>
+            </w:r>
+            <w:r>
+              <w:rPr>
+                <w:rFonts w:ascii="Arial" w:hAnsi="Arial" w:cs="Arial"/>
+                <w:b w:val="0"/>
+                <w:bCs w:val="0"/>
+                <w:sz w:val="20"/>
+                <w:szCs w:val="20"/>
+              </w:rPr>
+              <w:t xml:space="preserve">                                           TELEFONO:</w:t>
+            </w:r>
+            <w:r>
+              <w:rPr>
+                <w:rFonts w:ascii="Arial" w:hAnsi="Arial" w:cs="Arial"/>
+                <w:b w:val="0"/>
+                <w:bCs w:val="0"/>
+                <w:sz w:val="20"/>
+                <w:szCs w:val="20"/>
+              </w:rPr>
+              <w:t xml:space="preserve"> ${telefono}</w:t>
             </w:r>
           </w:p>
         </w:tc>
       </w:tr>
     </w:tbl>
+    <w:p>
+      <w:pPr>
+        <w:jc w:val="center"/>
+        <w:cnfStyle w:val="101000000000" w:firstRow="1" w:lastRow="0" w:firstColumn="1" w:lastColumn="0" w:oddVBand="0" w:evenVBand="0" w:oddHBand="0" w:evenHBand="0" w:firstRowFirstColumn="0" w:firstRowLastColumn="0" w:lastRowFirstColumn="0" w:lastRowLastColumn="0"/>
+        <w:rPr>
+          <w:rFonts w:ascii="Arial" w:hAnsi="Arial" w:cs="Arial"/>
+          <w:sz w:val="20"/>
+          <w:szCs w:val="20"/>
+        </w:rPr>
+        <w:sectPr>
+          <w:type w:val="continuous"/>
+          <w:pgSz w:w="11906" w:h="16838"/>
+          <w:pgMar w:top="1417" w:right="1701" w:bottom="1417" w:left="1701" w:header="708" w:footer="708" w:gutter="0"/>
+          <w:cols w:num="2" w:space="708"/>
+          <w:docGrid w:linePitch="360"/>
+        </w:sectPr>
+      </w:pPr>
+    </w:p>
     <w:tbl>
       <w:tblPr>
         <w:tblStyle w:val="Tablaconcuadrcula6concolores-nfasis3"/>
@@ -579,6 +717,13 @@
                 <w:color w:val="auto"/>
               </w:rPr>
             </w:pPr>
+            <w:r>
+              <w:rPr>
+                <w:rFonts w:ascii="Arial" w:hAnsi="Arial" w:cs="Arial"/>
+                <w:color w:val="auto"/>
+              </w:rPr>
+              <w:t>${titulo}</w:t>
+            </w:r>
           </w:p>
         </w:tc>
         <w:tc>
@@ -593,6 +738,13 @@
                 <w:color w:val="auto"/>
               </w:rPr>
             </w:pPr>
+            <w:r>
+              <w:rPr>
+                <w:rFonts w:ascii="Arial" w:hAnsi="Arial" w:cs="Arial"/>
+                <w:color w:val="auto"/>
+              </w:rPr>
+              <w:t>${cant}</w:t>
+            </w:r>
           </w:p>
         </w:tc>
         <w:tc>
@@ -607,6 +759,27 @@
                 <w:color w:val="auto"/>
               </w:rPr>
             </w:pPr>
+            <w:r>
+              <w:rPr>
+                <w:rFonts w:ascii="Arial" w:hAnsi="Arial" w:cs="Arial"/>
+                <w:color w:val="auto"/>
+              </w:rPr>
+              <w:t>${</w:t>
+            </w:r>
+            <w:r>
+              <w:rPr>
+                <w:rFonts w:ascii="Arial" w:hAnsi="Arial" w:cs="Arial"/>
+                <w:color w:val="auto"/>
+              </w:rPr>
+              <w:t>valoru</w:t>
+            </w:r>
+            <w:r>
+              <w:rPr>
+                <w:rFonts w:ascii="Arial" w:hAnsi="Arial" w:cs="Arial"/>
+                <w:color w:val="auto"/>
+              </w:rPr>
+              <w:t>}</w:t>
+            </w:r>
           </w:p>
         </w:tc>
         <w:tc>
@@ -621,6 +794,27 @@
                 <w:color w:val="auto"/>
               </w:rPr>
             </w:pPr>
+            <w:r>
+              <w:rPr>
+                <w:rFonts w:ascii="Arial" w:hAnsi="Arial" w:cs="Arial"/>
+                <w:color w:val="auto"/>
+              </w:rPr>
+              <w:t>${</w:t>
+            </w:r>
+            <w:r>
+              <w:rPr>
+                <w:rFonts w:ascii="Arial" w:hAnsi="Arial" w:cs="Arial"/>
+                <w:color w:val="auto"/>
+              </w:rPr>
+              <w:t>desc</w:t>
+            </w:r>
+            <w:r>
+              <w:rPr>
+                <w:rFonts w:ascii="Arial" w:hAnsi="Arial" w:cs="Arial"/>
+                <w:color w:val="auto"/>
+              </w:rPr>
+              <w:t>}</w:t>
+            </w:r>
           </w:p>
         </w:tc>
         <w:tc>
@@ -635,6 +829,27 @@
                 <w:color w:val="auto"/>
               </w:rPr>
             </w:pPr>
+            <w:r>
+              <w:rPr>
+                <w:rFonts w:ascii="Arial" w:hAnsi="Arial" w:cs="Arial"/>
+                <w:color w:val="auto"/>
+              </w:rPr>
+              <w:t>${</w:t>
+            </w:r>
+            <w:r>
+              <w:rPr>
+                <w:rFonts w:ascii="Arial" w:hAnsi="Arial" w:cs="Arial"/>
+                <w:color w:val="auto"/>
+              </w:rPr>
+              <w:t>iva</w:t>
+            </w:r>
+            <w:r>
+              <w:rPr>
+                <w:rFonts w:ascii="Arial" w:hAnsi="Arial" w:cs="Arial"/>
+                <w:color w:val="auto"/>
+              </w:rPr>
+              <w:t>}</w:t>
+            </w:r>
           </w:p>
         </w:tc>
         <w:tc>
@@ -649,6 +864,27 @@
                 <w:color w:val="auto"/>
               </w:rPr>
             </w:pPr>
+            <w:r>
+              <w:rPr>
+                <w:rFonts w:ascii="Arial" w:hAnsi="Arial" w:cs="Arial"/>
+                <w:color w:val="auto"/>
+              </w:rPr>
+              <w:t>${</w:t>
+            </w:r>
+            <w:r>
+              <w:rPr>
+                <w:rFonts w:ascii="Arial" w:hAnsi="Arial" w:cs="Arial"/>
+                <w:color w:val="auto"/>
+              </w:rPr>
+              <w:t>valort</w:t>
+            </w:r>
+            <w:r>
+              <w:rPr>
+                <w:rFonts w:ascii="Arial" w:hAnsi="Arial" w:cs="Arial"/>
+                <w:color w:val="auto"/>
+              </w:rPr>
+              <w:t>}</w:t>
+            </w:r>
           </w:p>
         </w:tc>
       </w:tr>
@@ -826,6 +1062,7 @@
               <w:rPr>
                 <w:rFonts w:ascii="Arial" w:hAnsi="Arial" w:cs="Arial"/>
                 <w:color w:val="auto"/>
+                <w:u w:val="single"/>
               </w:rPr>
             </w:pPr>
           </w:p>
@@ -1334,6 +1571,12 @@
                 <w:b w:val="0"/>
               </w:rPr>
             </w:pPr>
+            <w:r>
+              <w:rPr>
+                <w:b w:val="0"/>
+              </w:rPr>
+              <w:t>${val}</w:t>
+            </w:r>
           </w:p>
         </w:tc>
       </w:tr>
@@ -1374,6 +1617,12 @@
                 <w:b/>
               </w:rPr>
             </w:pPr>
+            <w:r>
+              <w:rPr>
+                <w:b/>
+              </w:rPr>
+              <w:t>${descg}</w:t>
+            </w:r>
           </w:p>
         </w:tc>
       </w:tr>
@@ -1413,6 +1662,12 @@
                 <w:b/>
               </w:rPr>
             </w:pPr>
+            <w:r>
+              <w:rPr>
+                <w:b/>
+              </w:rPr>
+              <w:t>${total}</w:t>
+            </w:r>
           </w:p>
         </w:tc>
       </w:tr>
@@ -1513,6 +1768,7 @@
       <w:bookmarkEnd w:id="0"/>
     </w:p>
     <w:sectPr>
+      <w:type w:val="continuous"/>
       <w:pgSz w:w="11906" w:h="16838"/>
       <w:pgMar w:top="1417" w:right="1701" w:bottom="1417" w:left="1701" w:header="708" w:footer="708" w:gutter="0"/>
       <w:cols w:space="708"/>
@@ -1924,6 +2180,7 @@
   <w:style w:type="character" w:default="1" w:styleId="Fuentedeprrafopredeter">
     <w:name w:val="Default Paragraph Font"/>
     <w:uiPriority w:val="1"/>
+    <w:semiHidden/>
     <w:unhideWhenUsed/>
   </w:style>
   <w:style w:type="table" w:default="1" w:styleId="Tablanormal">

</xml_diff>

<commit_message>
factura dinamica, semi lista
</commit_message>
<xml_diff>
--- a/plantillasword/Factura venta.docx
+++ b/plantillasword/Factura venta.docx
@@ -209,8 +209,9 @@
           <w:sz w:val="28"/>
           <w:szCs w:val="28"/>
         </w:rPr>
-        <w:t xml:space="preserve">FACTURA DE VENTA Nº </w:t>
+        <w:t xml:space="preserve">FACTURA DE VENTA </w:t>
       </w:r>
+      <w:proofErr w:type="spellStart"/>
       <w:r>
         <w:rPr>
           <w:rFonts w:ascii="Arial" w:hAnsi="Arial" w:cs="Arial"/>
@@ -218,7 +219,46 @@
           <w:sz w:val="28"/>
           <w:szCs w:val="28"/>
         </w:rPr>
-        <w:t>${IdFactura}</w:t>
+        <w:t>Nº</w:t>
+      </w:r>
+      <w:proofErr w:type="spellEnd"/>
+      <w:r>
+        <w:rPr>
+          <w:rFonts w:ascii="Arial" w:hAnsi="Arial" w:cs="Arial"/>
+          <w:b/>
+          <w:sz w:val="28"/>
+          <w:szCs w:val="28"/>
+        </w:rPr>
+        <w:t xml:space="preserve"> </w:t>
+      </w:r>
+      <w:r>
+        <w:rPr>
+          <w:rFonts w:ascii="Arial" w:hAnsi="Arial" w:cs="Arial"/>
+          <w:b/>
+          <w:sz w:val="28"/>
+          <w:szCs w:val="28"/>
+        </w:rPr>
+        <w:t>${</w:t>
+      </w:r>
+      <w:proofErr w:type="spellStart"/>
+      <w:r>
+        <w:rPr>
+          <w:rFonts w:ascii="Arial" w:hAnsi="Arial" w:cs="Arial"/>
+          <w:b/>
+          <w:sz w:val="28"/>
+          <w:szCs w:val="28"/>
+        </w:rPr>
+        <w:t>IdFactura</w:t>
+      </w:r>
+      <w:proofErr w:type="spellEnd"/>
+      <w:r>
+        <w:rPr>
+          <w:rFonts w:ascii="Arial" w:hAnsi="Arial" w:cs="Arial"/>
+          <w:b/>
+          <w:sz w:val="28"/>
+          <w:szCs w:val="28"/>
+        </w:rPr>
+        <w:t>}</w:t>
       </w:r>
     </w:p>
     <w:p>
@@ -295,8 +335,6 @@
               <w:spacing w:line="360" w:lineRule="auto"/>
               <w:rPr>
                 <w:rFonts w:ascii="Arial" w:hAnsi="Arial" w:cs="Arial"/>
-                <w:b w:val="0"/>
-                <w:bCs w:val="0"/>
                 <w:sz w:val="20"/>
                 <w:szCs w:val="20"/>
               </w:rPr>
@@ -339,27 +377,7 @@
                 <w:sz w:val="20"/>
                 <w:szCs w:val="20"/>
               </w:rPr>
-              <w:t xml:space="preserve">          </w:t>
-            </w:r>
-            <w:r>
-              <w:rPr>
-                <w:rFonts w:ascii="Arial" w:hAnsi="Arial" w:cs="Arial"/>
-                <w:b w:val="0"/>
-                <w:bCs w:val="0"/>
-                <w:sz w:val="20"/>
-                <w:szCs w:val="20"/>
-              </w:rPr>
-              <w:t>NIT / C.C:</w:t>
-            </w:r>
-            <w:r>
-              <w:rPr>
-                <w:rFonts w:ascii="Arial" w:hAnsi="Arial" w:cs="Arial"/>
-                <w:b w:val="0"/>
-                <w:bCs w:val="0"/>
-                <w:sz w:val="20"/>
-                <w:szCs w:val="20"/>
-              </w:rPr>
-              <w:t xml:space="preserve"> ${cedula}</w:t>
+              <w:t xml:space="preserve">         </w:t>
             </w:r>
           </w:p>
           <w:p>
@@ -381,17 +399,17 @@
                 <w:sz w:val="20"/>
                 <w:szCs w:val="20"/>
               </w:rPr>
-              <w:t>NOMBRE Y APELLIDO:</w:t>
-            </w:r>
-            <w:r>
-              <w:rPr>
-                <w:rFonts w:ascii="Arial" w:hAnsi="Arial" w:cs="Arial"/>
-                <w:b w:val="0"/>
-                <w:bCs w:val="0"/>
-                <w:sz w:val="20"/>
-                <w:szCs w:val="20"/>
-              </w:rPr>
-              <w:t xml:space="preserve"> ${cliente}</w:t>
+              <w:t>NIT / C.C:</w:t>
+            </w:r>
+            <w:r>
+              <w:rPr>
+                <w:rFonts w:ascii="Arial" w:hAnsi="Arial" w:cs="Arial"/>
+                <w:b w:val="0"/>
+                <w:bCs w:val="0"/>
+                <w:sz w:val="20"/>
+                <w:szCs w:val="20"/>
+              </w:rPr>
+              <w:t xml:space="preserve"> ${cedula}</w:t>
             </w:r>
           </w:p>
           <w:p>
@@ -413,17 +431,17 @@
                 <w:sz w:val="20"/>
                 <w:szCs w:val="20"/>
               </w:rPr>
-              <w:t>DIRECCIÒN:</w:t>
-            </w:r>
-            <w:r>
-              <w:rPr>
-                <w:rFonts w:ascii="Arial" w:hAnsi="Arial" w:cs="Arial"/>
-                <w:b w:val="0"/>
-                <w:bCs w:val="0"/>
-                <w:sz w:val="20"/>
-                <w:szCs w:val="20"/>
-              </w:rPr>
-              <w:t xml:space="preserve"> ${direccion}</w:t>
+              <w:t>NOMBRE Y APELLIDO:</w:t>
+            </w:r>
+            <w:r>
+              <w:rPr>
+                <w:rFonts w:ascii="Arial" w:hAnsi="Arial" w:cs="Arial"/>
+                <w:b w:val="0"/>
+                <w:bCs w:val="0"/>
+                <w:sz w:val="20"/>
+                <w:szCs w:val="20"/>
+              </w:rPr>
+              <w:t xml:space="preserve"> ${cliente}</w:t>
             </w:r>
           </w:p>
           <w:p>
@@ -445,6 +463,58 @@
                 <w:sz w:val="20"/>
                 <w:szCs w:val="20"/>
               </w:rPr>
+              <w:t>DIRECCIÒN:</w:t>
+            </w:r>
+            <w:r>
+              <w:rPr>
+                <w:rFonts w:ascii="Arial" w:hAnsi="Arial" w:cs="Arial"/>
+                <w:b w:val="0"/>
+                <w:bCs w:val="0"/>
+                <w:sz w:val="20"/>
+                <w:szCs w:val="20"/>
+              </w:rPr>
+              <w:t xml:space="preserve"> ${</w:t>
+            </w:r>
+            <w:proofErr w:type="spellStart"/>
+            <w:r>
+              <w:rPr>
+                <w:rFonts w:ascii="Arial" w:hAnsi="Arial" w:cs="Arial"/>
+                <w:b w:val="0"/>
+                <w:bCs w:val="0"/>
+                <w:sz w:val="20"/>
+                <w:szCs w:val="20"/>
+              </w:rPr>
+              <w:t>direccion</w:t>
+            </w:r>
+            <w:proofErr w:type="spellEnd"/>
+            <w:r>
+              <w:rPr>
+                <w:rFonts w:ascii="Arial" w:hAnsi="Arial" w:cs="Arial"/>
+                <w:b w:val="0"/>
+                <w:bCs w:val="0"/>
+                <w:sz w:val="20"/>
+                <w:szCs w:val="20"/>
+              </w:rPr>
+              <w:t>}</w:t>
+            </w:r>
+          </w:p>
+          <w:p>
+            <w:pPr>
+              <w:spacing w:line="360" w:lineRule="auto"/>
+              <w:rPr>
+                <w:rFonts w:ascii="Arial" w:hAnsi="Arial" w:cs="Arial"/>
+                <w:sz w:val="20"/>
+                <w:szCs w:val="20"/>
+              </w:rPr>
+            </w:pPr>
+            <w:r>
+              <w:rPr>
+                <w:rFonts w:ascii="Arial" w:hAnsi="Arial" w:cs="Arial"/>
+                <w:b w:val="0"/>
+                <w:bCs w:val="0"/>
+                <w:sz w:val="20"/>
+                <w:szCs w:val="20"/>
+              </w:rPr>
               <w:t>CIUDAD:</w:t>
             </w:r>
             <w:r>
@@ -465,17 +535,61 @@
                 <w:sz w:val="20"/>
                 <w:szCs w:val="20"/>
               </w:rPr>
-              <w:t xml:space="preserve">                                           TELEFONO:</w:t>
-            </w:r>
-            <w:r>
-              <w:rPr>
-                <w:rFonts w:ascii="Arial" w:hAnsi="Arial" w:cs="Arial"/>
-                <w:b w:val="0"/>
-                <w:bCs w:val="0"/>
-                <w:sz w:val="20"/>
-                <w:szCs w:val="20"/>
-              </w:rPr>
-              <w:t xml:space="preserve"> ${telefono}</w:t>
+              <w:t xml:space="preserve">                                           </w:t>
+            </w:r>
+          </w:p>
+          <w:p>
+            <w:pPr>
+              <w:spacing w:line="360" w:lineRule="auto"/>
+              <w:rPr>
+                <w:rFonts w:ascii="Arial" w:hAnsi="Arial" w:cs="Arial"/>
+                <w:b w:val="0"/>
+                <w:bCs w:val="0"/>
+                <w:sz w:val="20"/>
+                <w:szCs w:val="20"/>
+              </w:rPr>
+            </w:pPr>
+            <w:r>
+              <w:rPr>
+                <w:rFonts w:ascii="Arial" w:hAnsi="Arial" w:cs="Arial"/>
+                <w:b w:val="0"/>
+                <w:bCs w:val="0"/>
+                <w:sz w:val="20"/>
+                <w:szCs w:val="20"/>
+              </w:rPr>
+              <w:t>TELEFONO:</w:t>
+            </w:r>
+            <w:r>
+              <w:rPr>
+                <w:rFonts w:ascii="Arial" w:hAnsi="Arial" w:cs="Arial"/>
+                <w:b w:val="0"/>
+                <w:bCs w:val="0"/>
+                <w:sz w:val="20"/>
+                <w:szCs w:val="20"/>
+              </w:rPr>
+              <w:t xml:space="preserve"> ${</w:t>
+            </w:r>
+            <w:proofErr w:type="spellStart"/>
+            <w:r>
+              <w:rPr>
+                <w:rFonts w:ascii="Arial" w:hAnsi="Arial" w:cs="Arial"/>
+                <w:b w:val="0"/>
+                <w:bCs w:val="0"/>
+                <w:sz w:val="20"/>
+                <w:szCs w:val="20"/>
+              </w:rPr>
+              <w:t>telefono</w:t>
+            </w:r>
+            <w:proofErr w:type="spellEnd"/>
+            <w:r>
+              <w:rPr>
+                <w:rFonts w:ascii="Arial" w:hAnsi="Arial" w:cs="Arial"/>
+                <w:b w:val="0"/>
+                <w:bCs w:val="0"/>
+                <w:sz w:val="20"/>
+                <w:szCs w:val="20"/>
+              </w:rPr>
+              <w:t>}</w:t>
             </w:r>
           </w:p>
         </w:tc>
@@ -484,7 +598,6 @@
     <w:p>
       <w:pPr>
         <w:jc w:val="center"/>
-        <w:cnfStyle w:val="101000000000" w:firstRow="1" w:lastRow="0" w:firstColumn="1" w:lastColumn="0" w:oddVBand="0" w:evenVBand="0" w:oddHBand="0" w:evenHBand="0" w:firstRowFirstColumn="0" w:firstRowLastColumn="0" w:lastRowFirstColumn="0" w:lastRowLastColumn="0"/>
         <w:rPr>
           <w:rFonts w:ascii="Arial" w:hAnsi="Arial" w:cs="Arial"/>
           <w:sz w:val="20"/>
@@ -499,1023 +612,6 @@
         </w:sectPr>
       </w:pPr>
     </w:p>
-    <w:tbl>
-      <w:tblPr>
-        <w:tblStyle w:val="Tablaconcuadrcula6concolores-nfasis3"/>
-        <w:tblpPr w:leftFromText="141" w:rightFromText="141" w:vertAnchor="text" w:horzAnchor="margin" w:tblpXSpec="center" w:tblpY="1655"/>
-        <w:tblW w:w="11477" w:type="dxa"/>
-        <w:tblLook w:val="04A0" w:firstRow="1" w:lastRow="0" w:firstColumn="1" w:lastColumn="0" w:noHBand="0" w:noVBand="1"/>
-      </w:tblPr>
-      <w:tblGrid>
-        <w:gridCol w:w="4390"/>
-        <w:gridCol w:w="1275"/>
-        <w:gridCol w:w="1843"/>
-        <w:gridCol w:w="1134"/>
-        <w:gridCol w:w="992"/>
-        <w:gridCol w:w="1843"/>
-      </w:tblGrid>
-      <w:tr>
-        <w:trPr>
-          <w:cnfStyle w:val="100000000000" w:firstRow="1" w:lastRow="0" w:firstColumn="0" w:lastColumn="0" w:oddVBand="0" w:evenVBand="0" w:oddHBand="0" w:evenHBand="0" w:firstRowFirstColumn="0" w:firstRowLastColumn="0" w:lastRowFirstColumn="0" w:lastRowLastColumn="0"/>
-          <w:trHeight w:val="416"/>
-        </w:trPr>
-        <w:tc>
-          <w:tcPr>
-            <w:cnfStyle w:val="001000000000" w:firstRow="0" w:lastRow="0" w:firstColumn="1" w:lastColumn="0" w:oddVBand="0" w:evenVBand="0" w:oddHBand="0" w:evenHBand="0" w:firstRowFirstColumn="0" w:firstRowLastColumn="0" w:lastRowFirstColumn="0" w:lastRowLastColumn="0"/>
-            <w:tcW w:w="4390" w:type="dxa"/>
-          </w:tcPr>
-          <w:p>
-            <w:pPr>
-              <w:jc w:val="center"/>
-              <w:rPr>
-                <w:rFonts w:ascii="Arial" w:hAnsi="Arial" w:cs="Arial"/>
-                <w:b w:val="0"/>
-                <w:bCs w:val="0"/>
-                <w:color w:val="auto"/>
-                <w:sz w:val="20"/>
-                <w:szCs w:val="20"/>
-              </w:rPr>
-            </w:pPr>
-            <w:r>
-              <w:rPr>
-                <w:rFonts w:ascii="Arial" w:hAnsi="Arial" w:cs="Arial"/>
-                <w:b w:val="0"/>
-                <w:bCs w:val="0"/>
-                <w:color w:val="auto"/>
-                <w:sz w:val="20"/>
-                <w:szCs w:val="20"/>
-              </w:rPr>
-              <w:t>DESCRIPCIÒN PRODUCTO</w:t>
-            </w:r>
-          </w:p>
-        </w:tc>
-        <w:tc>
-          <w:tcPr>
-            <w:tcW w:w="1275" w:type="dxa"/>
-          </w:tcPr>
-          <w:p>
-            <w:pPr>
-              <w:jc w:val="center"/>
-              <w:cnfStyle w:val="100000000000" w:firstRow="1" w:lastRow="0" w:firstColumn="0" w:lastColumn="0" w:oddVBand="0" w:evenVBand="0" w:oddHBand="0" w:evenHBand="0" w:firstRowFirstColumn="0" w:firstRowLastColumn="0" w:lastRowFirstColumn="0" w:lastRowLastColumn="0"/>
-              <w:rPr>
-                <w:rFonts w:ascii="Arial" w:hAnsi="Arial" w:cs="Arial"/>
-                <w:b w:val="0"/>
-                <w:bCs w:val="0"/>
-                <w:color w:val="auto"/>
-                <w:sz w:val="20"/>
-                <w:szCs w:val="20"/>
-              </w:rPr>
-            </w:pPr>
-            <w:r>
-              <w:rPr>
-                <w:rFonts w:ascii="Arial" w:hAnsi="Arial" w:cs="Arial"/>
-                <w:b w:val="0"/>
-                <w:bCs w:val="0"/>
-                <w:color w:val="auto"/>
-                <w:sz w:val="20"/>
-                <w:szCs w:val="20"/>
-              </w:rPr>
-              <w:t>CANTIDAD</w:t>
-            </w:r>
-          </w:p>
-        </w:tc>
-        <w:tc>
-          <w:tcPr>
-            <w:tcW w:w="1843" w:type="dxa"/>
-          </w:tcPr>
-          <w:p>
-            <w:pPr>
-              <w:jc w:val="center"/>
-              <w:cnfStyle w:val="100000000000" w:firstRow="1" w:lastRow="0" w:firstColumn="0" w:lastColumn="0" w:oddVBand="0" w:evenVBand="0" w:oddHBand="0" w:evenHBand="0" w:firstRowFirstColumn="0" w:firstRowLastColumn="0" w:lastRowFirstColumn="0" w:lastRowLastColumn="0"/>
-              <w:rPr>
-                <w:rFonts w:ascii="Arial" w:hAnsi="Arial" w:cs="Arial"/>
-                <w:b w:val="0"/>
-                <w:bCs w:val="0"/>
-                <w:color w:val="auto"/>
-                <w:sz w:val="20"/>
-                <w:szCs w:val="20"/>
-              </w:rPr>
-            </w:pPr>
-            <w:r>
-              <w:rPr>
-                <w:rFonts w:ascii="Arial" w:hAnsi="Arial" w:cs="Arial"/>
-                <w:b w:val="0"/>
-                <w:bCs w:val="0"/>
-                <w:color w:val="auto"/>
-                <w:sz w:val="20"/>
-                <w:szCs w:val="20"/>
-              </w:rPr>
-              <w:t>VALOR UNITARIO</w:t>
-            </w:r>
-          </w:p>
-        </w:tc>
-        <w:tc>
-          <w:tcPr>
-            <w:tcW w:w="1134" w:type="dxa"/>
-          </w:tcPr>
-          <w:p>
-            <w:pPr>
-              <w:jc w:val="center"/>
-              <w:cnfStyle w:val="100000000000" w:firstRow="1" w:lastRow="0" w:firstColumn="0" w:lastColumn="0" w:oddVBand="0" w:evenVBand="0" w:oddHBand="0" w:evenHBand="0" w:firstRowFirstColumn="0" w:firstRowLastColumn="0" w:lastRowFirstColumn="0" w:lastRowLastColumn="0"/>
-              <w:rPr>
-                <w:rFonts w:ascii="Arial" w:hAnsi="Arial" w:cs="Arial"/>
-                <w:b w:val="0"/>
-                <w:bCs w:val="0"/>
-                <w:color w:val="auto"/>
-                <w:sz w:val="20"/>
-                <w:szCs w:val="20"/>
-              </w:rPr>
-            </w:pPr>
-            <w:r>
-              <w:rPr>
-                <w:rFonts w:ascii="Arial" w:hAnsi="Arial" w:cs="Arial"/>
-                <w:b w:val="0"/>
-                <w:bCs w:val="0"/>
-                <w:color w:val="auto"/>
-                <w:sz w:val="20"/>
-                <w:szCs w:val="20"/>
-              </w:rPr>
-              <w:t>DESCTO</w:t>
-            </w:r>
-          </w:p>
-        </w:tc>
-        <w:tc>
-          <w:tcPr>
-            <w:tcW w:w="992" w:type="dxa"/>
-          </w:tcPr>
-          <w:p>
-            <w:pPr>
-              <w:jc w:val="center"/>
-              <w:cnfStyle w:val="100000000000" w:firstRow="1" w:lastRow="0" w:firstColumn="0" w:lastColumn="0" w:oddVBand="0" w:evenVBand="0" w:oddHBand="0" w:evenHBand="0" w:firstRowFirstColumn="0" w:firstRowLastColumn="0" w:lastRowFirstColumn="0" w:lastRowLastColumn="0"/>
-              <w:rPr>
-                <w:rFonts w:ascii="Arial" w:hAnsi="Arial" w:cs="Arial"/>
-                <w:b w:val="0"/>
-                <w:bCs w:val="0"/>
-                <w:color w:val="auto"/>
-                <w:sz w:val="20"/>
-                <w:szCs w:val="20"/>
-              </w:rPr>
-            </w:pPr>
-            <w:r>
-              <w:rPr>
-                <w:rFonts w:ascii="Arial" w:hAnsi="Arial" w:cs="Arial"/>
-                <w:b w:val="0"/>
-                <w:bCs w:val="0"/>
-                <w:color w:val="auto"/>
-                <w:sz w:val="20"/>
-                <w:szCs w:val="20"/>
-              </w:rPr>
-              <w:t>IVA</w:t>
-            </w:r>
-          </w:p>
-        </w:tc>
-        <w:tc>
-          <w:tcPr>
-            <w:tcW w:w="1843" w:type="dxa"/>
-          </w:tcPr>
-          <w:p>
-            <w:pPr>
-              <w:jc w:val="center"/>
-              <w:cnfStyle w:val="100000000000" w:firstRow="1" w:lastRow="0" w:firstColumn="0" w:lastColumn="0" w:oddVBand="0" w:evenVBand="0" w:oddHBand="0" w:evenHBand="0" w:firstRowFirstColumn="0" w:firstRowLastColumn="0" w:lastRowFirstColumn="0" w:lastRowLastColumn="0"/>
-              <w:rPr>
-                <w:rFonts w:ascii="Arial" w:hAnsi="Arial" w:cs="Arial"/>
-                <w:b w:val="0"/>
-                <w:bCs w:val="0"/>
-                <w:color w:val="auto"/>
-                <w:sz w:val="20"/>
-                <w:szCs w:val="20"/>
-              </w:rPr>
-            </w:pPr>
-            <w:r>
-              <w:rPr>
-                <w:rFonts w:ascii="Arial" w:hAnsi="Arial" w:cs="Arial"/>
-                <w:b w:val="0"/>
-                <w:bCs w:val="0"/>
-                <w:color w:val="auto"/>
-                <w:sz w:val="20"/>
-                <w:szCs w:val="20"/>
-              </w:rPr>
-              <w:t>VALOR TOTAL</w:t>
-            </w:r>
-          </w:p>
-        </w:tc>
-      </w:tr>
-      <w:tr>
-        <w:trPr>
-          <w:cnfStyle w:val="000000100000" w:firstRow="0" w:lastRow="0" w:firstColumn="0" w:lastColumn="0" w:oddVBand="0" w:evenVBand="0" w:oddHBand="1" w:evenHBand="0" w:firstRowFirstColumn="0" w:firstRowLastColumn="0" w:lastRowFirstColumn="0" w:lastRowLastColumn="0"/>
-          <w:trHeight w:val="634"/>
-        </w:trPr>
-        <w:tc>
-          <w:tcPr>
-            <w:cnfStyle w:val="001000000000" w:firstRow="0" w:lastRow="0" w:firstColumn="1" w:lastColumn="0" w:oddVBand="0" w:evenVBand="0" w:oddHBand="0" w:evenHBand="0" w:firstRowFirstColumn="0" w:firstRowLastColumn="0" w:lastRowFirstColumn="0" w:lastRowLastColumn="0"/>
-            <w:tcW w:w="4390" w:type="dxa"/>
-          </w:tcPr>
-          <w:p>
-            <w:pPr>
-              <w:rPr>
-                <w:rFonts w:ascii="Arial" w:hAnsi="Arial" w:cs="Arial"/>
-                <w:color w:val="auto"/>
-              </w:rPr>
-            </w:pPr>
-            <w:r>
-              <w:rPr>
-                <w:rFonts w:ascii="Arial" w:hAnsi="Arial" w:cs="Arial"/>
-                <w:color w:val="auto"/>
-              </w:rPr>
-              <w:t>${titulo}</w:t>
-            </w:r>
-          </w:p>
-        </w:tc>
-        <w:tc>
-          <w:tcPr>
-            <w:tcW w:w="1275" w:type="dxa"/>
-          </w:tcPr>
-          <w:p>
-            <w:pPr>
-              <w:cnfStyle w:val="000000100000" w:firstRow="0" w:lastRow="0" w:firstColumn="0" w:lastColumn="0" w:oddVBand="0" w:evenVBand="0" w:oddHBand="1" w:evenHBand="0" w:firstRowFirstColumn="0" w:firstRowLastColumn="0" w:lastRowFirstColumn="0" w:lastRowLastColumn="0"/>
-              <w:rPr>
-                <w:rFonts w:ascii="Arial" w:hAnsi="Arial" w:cs="Arial"/>
-                <w:color w:val="auto"/>
-              </w:rPr>
-            </w:pPr>
-            <w:r>
-              <w:rPr>
-                <w:rFonts w:ascii="Arial" w:hAnsi="Arial" w:cs="Arial"/>
-                <w:color w:val="auto"/>
-              </w:rPr>
-              <w:t>${cant}</w:t>
-            </w:r>
-          </w:p>
-        </w:tc>
-        <w:tc>
-          <w:tcPr>
-            <w:tcW w:w="1843" w:type="dxa"/>
-          </w:tcPr>
-          <w:p>
-            <w:pPr>
-              <w:cnfStyle w:val="000000100000" w:firstRow="0" w:lastRow="0" w:firstColumn="0" w:lastColumn="0" w:oddVBand="0" w:evenVBand="0" w:oddHBand="1" w:evenHBand="0" w:firstRowFirstColumn="0" w:firstRowLastColumn="0" w:lastRowFirstColumn="0" w:lastRowLastColumn="0"/>
-              <w:rPr>
-                <w:rFonts w:ascii="Arial" w:hAnsi="Arial" w:cs="Arial"/>
-                <w:color w:val="auto"/>
-              </w:rPr>
-            </w:pPr>
-            <w:r>
-              <w:rPr>
-                <w:rFonts w:ascii="Arial" w:hAnsi="Arial" w:cs="Arial"/>
-                <w:color w:val="auto"/>
-              </w:rPr>
-              <w:t>${</w:t>
-            </w:r>
-            <w:r>
-              <w:rPr>
-                <w:rFonts w:ascii="Arial" w:hAnsi="Arial" w:cs="Arial"/>
-                <w:color w:val="auto"/>
-              </w:rPr>
-              <w:t>valoru</w:t>
-            </w:r>
-            <w:r>
-              <w:rPr>
-                <w:rFonts w:ascii="Arial" w:hAnsi="Arial" w:cs="Arial"/>
-                <w:color w:val="auto"/>
-              </w:rPr>
-              <w:t>}</w:t>
-            </w:r>
-          </w:p>
-        </w:tc>
-        <w:tc>
-          <w:tcPr>
-            <w:tcW w:w="1134" w:type="dxa"/>
-          </w:tcPr>
-          <w:p>
-            <w:pPr>
-              <w:cnfStyle w:val="000000100000" w:firstRow="0" w:lastRow="0" w:firstColumn="0" w:lastColumn="0" w:oddVBand="0" w:evenVBand="0" w:oddHBand="1" w:evenHBand="0" w:firstRowFirstColumn="0" w:firstRowLastColumn="0" w:lastRowFirstColumn="0" w:lastRowLastColumn="0"/>
-              <w:rPr>
-                <w:rFonts w:ascii="Arial" w:hAnsi="Arial" w:cs="Arial"/>
-                <w:color w:val="auto"/>
-              </w:rPr>
-            </w:pPr>
-            <w:r>
-              <w:rPr>
-                <w:rFonts w:ascii="Arial" w:hAnsi="Arial" w:cs="Arial"/>
-                <w:color w:val="auto"/>
-              </w:rPr>
-              <w:t>${</w:t>
-            </w:r>
-            <w:r>
-              <w:rPr>
-                <w:rFonts w:ascii="Arial" w:hAnsi="Arial" w:cs="Arial"/>
-                <w:color w:val="auto"/>
-              </w:rPr>
-              <w:t>desc</w:t>
-            </w:r>
-            <w:r>
-              <w:rPr>
-                <w:rFonts w:ascii="Arial" w:hAnsi="Arial" w:cs="Arial"/>
-                <w:color w:val="auto"/>
-              </w:rPr>
-              <w:t>}</w:t>
-            </w:r>
-          </w:p>
-        </w:tc>
-        <w:tc>
-          <w:tcPr>
-            <w:tcW w:w="992" w:type="dxa"/>
-          </w:tcPr>
-          <w:p>
-            <w:pPr>
-              <w:cnfStyle w:val="000000100000" w:firstRow="0" w:lastRow="0" w:firstColumn="0" w:lastColumn="0" w:oddVBand="0" w:evenVBand="0" w:oddHBand="1" w:evenHBand="0" w:firstRowFirstColumn="0" w:firstRowLastColumn="0" w:lastRowFirstColumn="0" w:lastRowLastColumn="0"/>
-              <w:rPr>
-                <w:rFonts w:ascii="Arial" w:hAnsi="Arial" w:cs="Arial"/>
-                <w:color w:val="auto"/>
-              </w:rPr>
-            </w:pPr>
-            <w:r>
-              <w:rPr>
-                <w:rFonts w:ascii="Arial" w:hAnsi="Arial" w:cs="Arial"/>
-                <w:color w:val="auto"/>
-              </w:rPr>
-              <w:t>${</w:t>
-            </w:r>
-            <w:r>
-              <w:rPr>
-                <w:rFonts w:ascii="Arial" w:hAnsi="Arial" w:cs="Arial"/>
-                <w:color w:val="auto"/>
-              </w:rPr>
-              <w:t>iva</w:t>
-            </w:r>
-            <w:r>
-              <w:rPr>
-                <w:rFonts w:ascii="Arial" w:hAnsi="Arial" w:cs="Arial"/>
-                <w:color w:val="auto"/>
-              </w:rPr>
-              <w:t>}</w:t>
-            </w:r>
-          </w:p>
-        </w:tc>
-        <w:tc>
-          <w:tcPr>
-            <w:tcW w:w="1843" w:type="dxa"/>
-          </w:tcPr>
-          <w:p>
-            <w:pPr>
-              <w:cnfStyle w:val="000000100000" w:firstRow="0" w:lastRow="0" w:firstColumn="0" w:lastColumn="0" w:oddVBand="0" w:evenVBand="0" w:oddHBand="1" w:evenHBand="0" w:firstRowFirstColumn="0" w:firstRowLastColumn="0" w:lastRowFirstColumn="0" w:lastRowLastColumn="0"/>
-              <w:rPr>
-                <w:rFonts w:ascii="Arial" w:hAnsi="Arial" w:cs="Arial"/>
-                <w:color w:val="auto"/>
-              </w:rPr>
-            </w:pPr>
-            <w:r>
-              <w:rPr>
-                <w:rFonts w:ascii="Arial" w:hAnsi="Arial" w:cs="Arial"/>
-                <w:color w:val="auto"/>
-              </w:rPr>
-              <w:t>${</w:t>
-            </w:r>
-            <w:r>
-              <w:rPr>
-                <w:rFonts w:ascii="Arial" w:hAnsi="Arial" w:cs="Arial"/>
-                <w:color w:val="auto"/>
-              </w:rPr>
-              <w:t>valort</w:t>
-            </w:r>
-            <w:r>
-              <w:rPr>
-                <w:rFonts w:ascii="Arial" w:hAnsi="Arial" w:cs="Arial"/>
-                <w:color w:val="auto"/>
-              </w:rPr>
-              <w:t>}</w:t>
-            </w:r>
-          </w:p>
-        </w:tc>
-      </w:tr>
-      <w:tr>
-        <w:trPr>
-          <w:trHeight w:val="550"/>
-        </w:trPr>
-        <w:tc>
-          <w:tcPr>
-            <w:cnfStyle w:val="001000000000" w:firstRow="0" w:lastRow="0" w:firstColumn="1" w:lastColumn="0" w:oddVBand="0" w:evenVBand="0" w:oddHBand="0" w:evenHBand="0" w:firstRowFirstColumn="0" w:firstRowLastColumn="0" w:lastRowFirstColumn="0" w:lastRowLastColumn="0"/>
-            <w:tcW w:w="4390" w:type="dxa"/>
-          </w:tcPr>
-          <w:p>
-            <w:pPr>
-              <w:rPr>
-                <w:rFonts w:ascii="Arial" w:hAnsi="Arial" w:cs="Arial"/>
-                <w:color w:val="auto"/>
-              </w:rPr>
-            </w:pPr>
-          </w:p>
-        </w:tc>
-        <w:tc>
-          <w:tcPr>
-            <w:tcW w:w="1275" w:type="dxa"/>
-          </w:tcPr>
-          <w:p>
-            <w:pPr>
-              <w:cnfStyle w:val="000000000000" w:firstRow="0" w:lastRow="0" w:firstColumn="0" w:lastColumn="0" w:oddVBand="0" w:evenVBand="0" w:oddHBand="0" w:evenHBand="0" w:firstRowFirstColumn="0" w:firstRowLastColumn="0" w:lastRowFirstColumn="0" w:lastRowLastColumn="0"/>
-              <w:rPr>
-                <w:rFonts w:ascii="Arial" w:hAnsi="Arial" w:cs="Arial"/>
-                <w:color w:val="auto"/>
-              </w:rPr>
-            </w:pPr>
-          </w:p>
-        </w:tc>
-        <w:tc>
-          <w:tcPr>
-            <w:tcW w:w="1843" w:type="dxa"/>
-          </w:tcPr>
-          <w:p>
-            <w:pPr>
-              <w:cnfStyle w:val="000000000000" w:firstRow="0" w:lastRow="0" w:firstColumn="0" w:lastColumn="0" w:oddVBand="0" w:evenVBand="0" w:oddHBand="0" w:evenHBand="0" w:firstRowFirstColumn="0" w:firstRowLastColumn="0" w:lastRowFirstColumn="0" w:lastRowLastColumn="0"/>
-              <w:rPr>
-                <w:rFonts w:ascii="Arial" w:hAnsi="Arial" w:cs="Arial"/>
-                <w:color w:val="auto"/>
-              </w:rPr>
-            </w:pPr>
-          </w:p>
-        </w:tc>
-        <w:tc>
-          <w:tcPr>
-            <w:tcW w:w="1134" w:type="dxa"/>
-          </w:tcPr>
-          <w:p>
-            <w:pPr>
-              <w:cnfStyle w:val="000000000000" w:firstRow="0" w:lastRow="0" w:firstColumn="0" w:lastColumn="0" w:oddVBand="0" w:evenVBand="0" w:oddHBand="0" w:evenHBand="0" w:firstRowFirstColumn="0" w:firstRowLastColumn="0" w:lastRowFirstColumn="0" w:lastRowLastColumn="0"/>
-              <w:rPr>
-                <w:rFonts w:ascii="Arial" w:hAnsi="Arial" w:cs="Arial"/>
-                <w:color w:val="auto"/>
-              </w:rPr>
-            </w:pPr>
-          </w:p>
-        </w:tc>
-        <w:tc>
-          <w:tcPr>
-            <w:tcW w:w="992" w:type="dxa"/>
-          </w:tcPr>
-          <w:p>
-            <w:pPr>
-              <w:cnfStyle w:val="000000000000" w:firstRow="0" w:lastRow="0" w:firstColumn="0" w:lastColumn="0" w:oddVBand="0" w:evenVBand="0" w:oddHBand="0" w:evenHBand="0" w:firstRowFirstColumn="0" w:firstRowLastColumn="0" w:lastRowFirstColumn="0" w:lastRowLastColumn="0"/>
-              <w:rPr>
-                <w:rFonts w:ascii="Arial" w:hAnsi="Arial" w:cs="Arial"/>
-                <w:color w:val="auto"/>
-              </w:rPr>
-            </w:pPr>
-          </w:p>
-        </w:tc>
-        <w:tc>
-          <w:tcPr>
-            <w:tcW w:w="1843" w:type="dxa"/>
-          </w:tcPr>
-          <w:p>
-            <w:pPr>
-              <w:cnfStyle w:val="000000000000" w:firstRow="0" w:lastRow="0" w:firstColumn="0" w:lastColumn="0" w:oddVBand="0" w:evenVBand="0" w:oddHBand="0" w:evenHBand="0" w:firstRowFirstColumn="0" w:firstRowLastColumn="0" w:lastRowFirstColumn="0" w:lastRowLastColumn="0"/>
-              <w:rPr>
-                <w:rFonts w:ascii="Arial" w:hAnsi="Arial" w:cs="Arial"/>
-                <w:color w:val="auto"/>
-              </w:rPr>
-            </w:pPr>
-          </w:p>
-        </w:tc>
-      </w:tr>
-      <w:tr>
-        <w:trPr>
-          <w:cnfStyle w:val="000000100000" w:firstRow="0" w:lastRow="0" w:firstColumn="0" w:lastColumn="0" w:oddVBand="0" w:evenVBand="0" w:oddHBand="1" w:evenHBand="0" w:firstRowFirstColumn="0" w:firstRowLastColumn="0" w:lastRowFirstColumn="0" w:lastRowLastColumn="0"/>
-          <w:trHeight w:val="557"/>
-        </w:trPr>
-        <w:tc>
-          <w:tcPr>
-            <w:cnfStyle w:val="001000000000" w:firstRow="0" w:lastRow="0" w:firstColumn="1" w:lastColumn="0" w:oddVBand="0" w:evenVBand="0" w:oddHBand="0" w:evenHBand="0" w:firstRowFirstColumn="0" w:firstRowLastColumn="0" w:lastRowFirstColumn="0" w:lastRowLastColumn="0"/>
-            <w:tcW w:w="4390" w:type="dxa"/>
-          </w:tcPr>
-          <w:p>
-            <w:pPr>
-              <w:rPr>
-                <w:rFonts w:ascii="Arial" w:hAnsi="Arial" w:cs="Arial"/>
-                <w:color w:val="auto"/>
-              </w:rPr>
-            </w:pPr>
-          </w:p>
-        </w:tc>
-        <w:tc>
-          <w:tcPr>
-            <w:tcW w:w="1275" w:type="dxa"/>
-          </w:tcPr>
-          <w:p>
-            <w:pPr>
-              <w:cnfStyle w:val="000000100000" w:firstRow="0" w:lastRow="0" w:firstColumn="0" w:lastColumn="0" w:oddVBand="0" w:evenVBand="0" w:oddHBand="1" w:evenHBand="0" w:firstRowFirstColumn="0" w:firstRowLastColumn="0" w:lastRowFirstColumn="0" w:lastRowLastColumn="0"/>
-              <w:rPr>
-                <w:rFonts w:ascii="Arial" w:hAnsi="Arial" w:cs="Arial"/>
-                <w:color w:val="auto"/>
-              </w:rPr>
-            </w:pPr>
-          </w:p>
-        </w:tc>
-        <w:tc>
-          <w:tcPr>
-            <w:tcW w:w="1843" w:type="dxa"/>
-          </w:tcPr>
-          <w:p>
-            <w:pPr>
-              <w:cnfStyle w:val="000000100000" w:firstRow="0" w:lastRow="0" w:firstColumn="0" w:lastColumn="0" w:oddVBand="0" w:evenVBand="0" w:oddHBand="1" w:evenHBand="0" w:firstRowFirstColumn="0" w:firstRowLastColumn="0" w:lastRowFirstColumn="0" w:lastRowLastColumn="0"/>
-              <w:rPr>
-                <w:rFonts w:ascii="Arial" w:hAnsi="Arial" w:cs="Arial"/>
-                <w:color w:val="auto"/>
-              </w:rPr>
-            </w:pPr>
-          </w:p>
-        </w:tc>
-        <w:tc>
-          <w:tcPr>
-            <w:tcW w:w="1134" w:type="dxa"/>
-          </w:tcPr>
-          <w:p>
-            <w:pPr>
-              <w:cnfStyle w:val="000000100000" w:firstRow="0" w:lastRow="0" w:firstColumn="0" w:lastColumn="0" w:oddVBand="0" w:evenVBand="0" w:oddHBand="1" w:evenHBand="0" w:firstRowFirstColumn="0" w:firstRowLastColumn="0" w:lastRowFirstColumn="0" w:lastRowLastColumn="0"/>
-              <w:rPr>
-                <w:rFonts w:ascii="Arial" w:hAnsi="Arial" w:cs="Arial"/>
-                <w:color w:val="auto"/>
-              </w:rPr>
-            </w:pPr>
-          </w:p>
-        </w:tc>
-        <w:tc>
-          <w:tcPr>
-            <w:tcW w:w="992" w:type="dxa"/>
-          </w:tcPr>
-          <w:p>
-            <w:pPr>
-              <w:cnfStyle w:val="000000100000" w:firstRow="0" w:lastRow="0" w:firstColumn="0" w:lastColumn="0" w:oddVBand="0" w:evenVBand="0" w:oddHBand="1" w:evenHBand="0" w:firstRowFirstColumn="0" w:firstRowLastColumn="0" w:lastRowFirstColumn="0" w:lastRowLastColumn="0"/>
-              <w:rPr>
-                <w:rFonts w:ascii="Arial" w:hAnsi="Arial" w:cs="Arial"/>
-                <w:color w:val="auto"/>
-              </w:rPr>
-            </w:pPr>
-          </w:p>
-        </w:tc>
-        <w:tc>
-          <w:tcPr>
-            <w:tcW w:w="1843" w:type="dxa"/>
-          </w:tcPr>
-          <w:p>
-            <w:pPr>
-              <w:cnfStyle w:val="000000100000" w:firstRow="0" w:lastRow="0" w:firstColumn="0" w:lastColumn="0" w:oddVBand="0" w:evenVBand="0" w:oddHBand="1" w:evenHBand="0" w:firstRowFirstColumn="0" w:firstRowLastColumn="0" w:lastRowFirstColumn="0" w:lastRowLastColumn="0"/>
-              <w:rPr>
-                <w:rFonts w:ascii="Arial" w:hAnsi="Arial" w:cs="Arial"/>
-                <w:color w:val="auto"/>
-                <w:u w:val="single"/>
-              </w:rPr>
-            </w:pPr>
-          </w:p>
-        </w:tc>
-      </w:tr>
-      <w:tr>
-        <w:trPr>
-          <w:trHeight w:val="565"/>
-        </w:trPr>
-        <w:tc>
-          <w:tcPr>
-            <w:cnfStyle w:val="001000000000" w:firstRow="0" w:lastRow="0" w:firstColumn="1" w:lastColumn="0" w:oddVBand="0" w:evenVBand="0" w:oddHBand="0" w:evenHBand="0" w:firstRowFirstColumn="0" w:firstRowLastColumn="0" w:lastRowFirstColumn="0" w:lastRowLastColumn="0"/>
-            <w:tcW w:w="4390" w:type="dxa"/>
-          </w:tcPr>
-          <w:p>
-            <w:pPr>
-              <w:rPr>
-                <w:rFonts w:ascii="Arial" w:hAnsi="Arial" w:cs="Arial"/>
-                <w:color w:val="auto"/>
-              </w:rPr>
-            </w:pPr>
-          </w:p>
-        </w:tc>
-        <w:tc>
-          <w:tcPr>
-            <w:tcW w:w="1275" w:type="dxa"/>
-          </w:tcPr>
-          <w:p>
-            <w:pPr>
-              <w:cnfStyle w:val="000000000000" w:firstRow="0" w:lastRow="0" w:firstColumn="0" w:lastColumn="0" w:oddVBand="0" w:evenVBand="0" w:oddHBand="0" w:evenHBand="0" w:firstRowFirstColumn="0" w:firstRowLastColumn="0" w:lastRowFirstColumn="0" w:lastRowLastColumn="0"/>
-              <w:rPr>
-                <w:rFonts w:ascii="Arial" w:hAnsi="Arial" w:cs="Arial"/>
-                <w:color w:val="auto"/>
-              </w:rPr>
-            </w:pPr>
-          </w:p>
-        </w:tc>
-        <w:tc>
-          <w:tcPr>
-            <w:tcW w:w="1843" w:type="dxa"/>
-          </w:tcPr>
-          <w:p>
-            <w:pPr>
-              <w:cnfStyle w:val="000000000000" w:firstRow="0" w:lastRow="0" w:firstColumn="0" w:lastColumn="0" w:oddVBand="0" w:evenVBand="0" w:oddHBand="0" w:evenHBand="0" w:firstRowFirstColumn="0" w:firstRowLastColumn="0" w:lastRowFirstColumn="0" w:lastRowLastColumn="0"/>
-              <w:rPr>
-                <w:rFonts w:ascii="Arial" w:hAnsi="Arial" w:cs="Arial"/>
-                <w:color w:val="auto"/>
-              </w:rPr>
-            </w:pPr>
-          </w:p>
-        </w:tc>
-        <w:tc>
-          <w:tcPr>
-            <w:tcW w:w="1134" w:type="dxa"/>
-          </w:tcPr>
-          <w:p>
-            <w:pPr>
-              <w:cnfStyle w:val="000000000000" w:firstRow="0" w:lastRow="0" w:firstColumn="0" w:lastColumn="0" w:oddVBand="0" w:evenVBand="0" w:oddHBand="0" w:evenHBand="0" w:firstRowFirstColumn="0" w:firstRowLastColumn="0" w:lastRowFirstColumn="0" w:lastRowLastColumn="0"/>
-              <w:rPr>
-                <w:rFonts w:ascii="Arial" w:hAnsi="Arial" w:cs="Arial"/>
-                <w:color w:val="auto"/>
-              </w:rPr>
-            </w:pPr>
-          </w:p>
-        </w:tc>
-        <w:tc>
-          <w:tcPr>
-            <w:tcW w:w="992" w:type="dxa"/>
-          </w:tcPr>
-          <w:p>
-            <w:pPr>
-              <w:cnfStyle w:val="000000000000" w:firstRow="0" w:lastRow="0" w:firstColumn="0" w:lastColumn="0" w:oddVBand="0" w:evenVBand="0" w:oddHBand="0" w:evenHBand="0" w:firstRowFirstColumn="0" w:firstRowLastColumn="0" w:lastRowFirstColumn="0" w:lastRowLastColumn="0"/>
-              <w:rPr>
-                <w:rFonts w:ascii="Arial" w:hAnsi="Arial" w:cs="Arial"/>
-                <w:color w:val="auto"/>
-              </w:rPr>
-            </w:pPr>
-          </w:p>
-        </w:tc>
-        <w:tc>
-          <w:tcPr>
-            <w:tcW w:w="1843" w:type="dxa"/>
-          </w:tcPr>
-          <w:p>
-            <w:pPr>
-              <w:cnfStyle w:val="000000000000" w:firstRow="0" w:lastRow="0" w:firstColumn="0" w:lastColumn="0" w:oddVBand="0" w:evenVBand="0" w:oddHBand="0" w:evenHBand="0" w:firstRowFirstColumn="0" w:firstRowLastColumn="0" w:lastRowFirstColumn="0" w:lastRowLastColumn="0"/>
-              <w:rPr>
-                <w:rFonts w:ascii="Arial" w:hAnsi="Arial" w:cs="Arial"/>
-                <w:color w:val="auto"/>
-              </w:rPr>
-            </w:pPr>
-          </w:p>
-        </w:tc>
-      </w:tr>
-      <w:tr>
-        <w:trPr>
-          <w:cnfStyle w:val="000000100000" w:firstRow="0" w:lastRow="0" w:firstColumn="0" w:lastColumn="0" w:oddVBand="0" w:evenVBand="0" w:oddHBand="1" w:evenHBand="0" w:firstRowFirstColumn="0" w:firstRowLastColumn="0" w:lastRowFirstColumn="0" w:lastRowLastColumn="0"/>
-          <w:trHeight w:val="559"/>
-        </w:trPr>
-        <w:tc>
-          <w:tcPr>
-            <w:cnfStyle w:val="001000000000" w:firstRow="0" w:lastRow="0" w:firstColumn="1" w:lastColumn="0" w:oddVBand="0" w:evenVBand="0" w:oddHBand="0" w:evenHBand="0" w:firstRowFirstColumn="0" w:firstRowLastColumn="0" w:lastRowFirstColumn="0" w:lastRowLastColumn="0"/>
-            <w:tcW w:w="4390" w:type="dxa"/>
-          </w:tcPr>
-          <w:p>
-            <w:pPr>
-              <w:rPr>
-                <w:rFonts w:ascii="Arial" w:hAnsi="Arial" w:cs="Arial"/>
-                <w:color w:val="auto"/>
-              </w:rPr>
-            </w:pPr>
-          </w:p>
-        </w:tc>
-        <w:tc>
-          <w:tcPr>
-            <w:tcW w:w="1275" w:type="dxa"/>
-          </w:tcPr>
-          <w:p>
-            <w:pPr>
-              <w:cnfStyle w:val="000000100000" w:firstRow="0" w:lastRow="0" w:firstColumn="0" w:lastColumn="0" w:oddVBand="0" w:evenVBand="0" w:oddHBand="1" w:evenHBand="0" w:firstRowFirstColumn="0" w:firstRowLastColumn="0" w:lastRowFirstColumn="0" w:lastRowLastColumn="0"/>
-              <w:rPr>
-                <w:rFonts w:ascii="Arial" w:hAnsi="Arial" w:cs="Arial"/>
-                <w:color w:val="auto"/>
-              </w:rPr>
-            </w:pPr>
-          </w:p>
-        </w:tc>
-        <w:tc>
-          <w:tcPr>
-            <w:tcW w:w="1843" w:type="dxa"/>
-          </w:tcPr>
-          <w:p>
-            <w:pPr>
-              <w:cnfStyle w:val="000000100000" w:firstRow="0" w:lastRow="0" w:firstColumn="0" w:lastColumn="0" w:oddVBand="0" w:evenVBand="0" w:oddHBand="1" w:evenHBand="0" w:firstRowFirstColumn="0" w:firstRowLastColumn="0" w:lastRowFirstColumn="0" w:lastRowLastColumn="0"/>
-              <w:rPr>
-                <w:rFonts w:ascii="Arial" w:hAnsi="Arial" w:cs="Arial"/>
-                <w:color w:val="auto"/>
-              </w:rPr>
-            </w:pPr>
-          </w:p>
-        </w:tc>
-        <w:tc>
-          <w:tcPr>
-            <w:tcW w:w="1134" w:type="dxa"/>
-          </w:tcPr>
-          <w:p>
-            <w:pPr>
-              <w:cnfStyle w:val="000000100000" w:firstRow="0" w:lastRow="0" w:firstColumn="0" w:lastColumn="0" w:oddVBand="0" w:evenVBand="0" w:oddHBand="1" w:evenHBand="0" w:firstRowFirstColumn="0" w:firstRowLastColumn="0" w:lastRowFirstColumn="0" w:lastRowLastColumn="0"/>
-              <w:rPr>
-                <w:rFonts w:ascii="Arial" w:hAnsi="Arial" w:cs="Arial"/>
-                <w:color w:val="auto"/>
-              </w:rPr>
-            </w:pPr>
-          </w:p>
-        </w:tc>
-        <w:tc>
-          <w:tcPr>
-            <w:tcW w:w="992" w:type="dxa"/>
-          </w:tcPr>
-          <w:p>
-            <w:pPr>
-              <w:cnfStyle w:val="000000100000" w:firstRow="0" w:lastRow="0" w:firstColumn="0" w:lastColumn="0" w:oddVBand="0" w:evenVBand="0" w:oddHBand="1" w:evenHBand="0" w:firstRowFirstColumn="0" w:firstRowLastColumn="0" w:lastRowFirstColumn="0" w:lastRowLastColumn="0"/>
-              <w:rPr>
-                <w:rFonts w:ascii="Arial" w:hAnsi="Arial" w:cs="Arial"/>
-                <w:color w:val="auto"/>
-              </w:rPr>
-            </w:pPr>
-          </w:p>
-        </w:tc>
-        <w:tc>
-          <w:tcPr>
-            <w:tcW w:w="1843" w:type="dxa"/>
-          </w:tcPr>
-          <w:p>
-            <w:pPr>
-              <w:cnfStyle w:val="000000100000" w:firstRow="0" w:lastRow="0" w:firstColumn="0" w:lastColumn="0" w:oddVBand="0" w:evenVBand="0" w:oddHBand="1" w:evenHBand="0" w:firstRowFirstColumn="0" w:firstRowLastColumn="0" w:lastRowFirstColumn="0" w:lastRowLastColumn="0"/>
-              <w:rPr>
-                <w:rFonts w:ascii="Arial" w:hAnsi="Arial" w:cs="Arial"/>
-                <w:color w:val="auto"/>
-              </w:rPr>
-            </w:pPr>
-          </w:p>
-        </w:tc>
-      </w:tr>
-      <w:tr>
-        <w:trPr>
-          <w:trHeight w:val="553"/>
-        </w:trPr>
-        <w:tc>
-          <w:tcPr>
-            <w:cnfStyle w:val="001000000000" w:firstRow="0" w:lastRow="0" w:firstColumn="1" w:lastColumn="0" w:oddVBand="0" w:evenVBand="0" w:oddHBand="0" w:evenHBand="0" w:firstRowFirstColumn="0" w:firstRowLastColumn="0" w:lastRowFirstColumn="0" w:lastRowLastColumn="0"/>
-            <w:tcW w:w="4390" w:type="dxa"/>
-          </w:tcPr>
-          <w:p>
-            <w:pPr>
-              <w:rPr>
-                <w:rFonts w:ascii="Arial" w:hAnsi="Arial" w:cs="Arial"/>
-                <w:color w:val="auto"/>
-              </w:rPr>
-            </w:pPr>
-          </w:p>
-        </w:tc>
-        <w:tc>
-          <w:tcPr>
-            <w:tcW w:w="1275" w:type="dxa"/>
-          </w:tcPr>
-          <w:p>
-            <w:pPr>
-              <w:cnfStyle w:val="000000000000" w:firstRow="0" w:lastRow="0" w:firstColumn="0" w:lastColumn="0" w:oddVBand="0" w:evenVBand="0" w:oddHBand="0" w:evenHBand="0" w:firstRowFirstColumn="0" w:firstRowLastColumn="0" w:lastRowFirstColumn="0" w:lastRowLastColumn="0"/>
-              <w:rPr>
-                <w:rFonts w:ascii="Arial" w:hAnsi="Arial" w:cs="Arial"/>
-                <w:color w:val="auto"/>
-              </w:rPr>
-            </w:pPr>
-          </w:p>
-        </w:tc>
-        <w:tc>
-          <w:tcPr>
-            <w:tcW w:w="1843" w:type="dxa"/>
-          </w:tcPr>
-          <w:p>
-            <w:pPr>
-              <w:cnfStyle w:val="000000000000" w:firstRow="0" w:lastRow="0" w:firstColumn="0" w:lastColumn="0" w:oddVBand="0" w:evenVBand="0" w:oddHBand="0" w:evenHBand="0" w:firstRowFirstColumn="0" w:firstRowLastColumn="0" w:lastRowFirstColumn="0" w:lastRowLastColumn="0"/>
-              <w:rPr>
-                <w:rFonts w:ascii="Arial" w:hAnsi="Arial" w:cs="Arial"/>
-                <w:color w:val="auto"/>
-              </w:rPr>
-            </w:pPr>
-          </w:p>
-        </w:tc>
-        <w:tc>
-          <w:tcPr>
-            <w:tcW w:w="1134" w:type="dxa"/>
-          </w:tcPr>
-          <w:p>
-            <w:pPr>
-              <w:cnfStyle w:val="000000000000" w:firstRow="0" w:lastRow="0" w:firstColumn="0" w:lastColumn="0" w:oddVBand="0" w:evenVBand="0" w:oddHBand="0" w:evenHBand="0" w:firstRowFirstColumn="0" w:firstRowLastColumn="0" w:lastRowFirstColumn="0" w:lastRowLastColumn="0"/>
-              <w:rPr>
-                <w:rFonts w:ascii="Arial" w:hAnsi="Arial" w:cs="Arial"/>
-                <w:color w:val="auto"/>
-              </w:rPr>
-            </w:pPr>
-          </w:p>
-        </w:tc>
-        <w:tc>
-          <w:tcPr>
-            <w:tcW w:w="992" w:type="dxa"/>
-          </w:tcPr>
-          <w:p>
-            <w:pPr>
-              <w:cnfStyle w:val="000000000000" w:firstRow="0" w:lastRow="0" w:firstColumn="0" w:lastColumn="0" w:oddVBand="0" w:evenVBand="0" w:oddHBand="0" w:evenHBand="0" w:firstRowFirstColumn="0" w:firstRowLastColumn="0" w:lastRowFirstColumn="0" w:lastRowLastColumn="0"/>
-              <w:rPr>
-                <w:rFonts w:ascii="Arial" w:hAnsi="Arial" w:cs="Arial"/>
-                <w:color w:val="auto"/>
-              </w:rPr>
-            </w:pPr>
-          </w:p>
-        </w:tc>
-        <w:tc>
-          <w:tcPr>
-            <w:tcW w:w="1843" w:type="dxa"/>
-          </w:tcPr>
-          <w:p>
-            <w:pPr>
-              <w:cnfStyle w:val="000000000000" w:firstRow="0" w:lastRow="0" w:firstColumn="0" w:lastColumn="0" w:oddVBand="0" w:evenVBand="0" w:oddHBand="0" w:evenHBand="0" w:firstRowFirstColumn="0" w:firstRowLastColumn="0" w:lastRowFirstColumn="0" w:lastRowLastColumn="0"/>
-              <w:rPr>
-                <w:rFonts w:ascii="Arial" w:hAnsi="Arial" w:cs="Arial"/>
-                <w:color w:val="auto"/>
-              </w:rPr>
-            </w:pPr>
-          </w:p>
-        </w:tc>
-      </w:tr>
-      <w:tr>
-        <w:trPr>
-          <w:cnfStyle w:val="000000100000" w:firstRow="0" w:lastRow="0" w:firstColumn="0" w:lastColumn="0" w:oddVBand="0" w:evenVBand="0" w:oddHBand="1" w:evenHBand="0" w:firstRowFirstColumn="0" w:firstRowLastColumn="0" w:lastRowFirstColumn="0" w:lastRowLastColumn="0"/>
-          <w:trHeight w:val="548"/>
-        </w:trPr>
-        <w:tc>
-          <w:tcPr>
-            <w:cnfStyle w:val="001000000000" w:firstRow="0" w:lastRow="0" w:firstColumn="1" w:lastColumn="0" w:oddVBand="0" w:evenVBand="0" w:oddHBand="0" w:evenHBand="0" w:firstRowFirstColumn="0" w:firstRowLastColumn="0" w:lastRowFirstColumn="0" w:lastRowLastColumn="0"/>
-            <w:tcW w:w="4390" w:type="dxa"/>
-          </w:tcPr>
-          <w:p>
-            <w:pPr>
-              <w:rPr>
-                <w:rFonts w:ascii="Arial" w:hAnsi="Arial" w:cs="Arial"/>
-                <w:color w:val="auto"/>
-              </w:rPr>
-            </w:pPr>
-          </w:p>
-        </w:tc>
-        <w:tc>
-          <w:tcPr>
-            <w:tcW w:w="1275" w:type="dxa"/>
-          </w:tcPr>
-          <w:p>
-            <w:pPr>
-              <w:cnfStyle w:val="000000100000" w:firstRow="0" w:lastRow="0" w:firstColumn="0" w:lastColumn="0" w:oddVBand="0" w:evenVBand="0" w:oddHBand="1" w:evenHBand="0" w:firstRowFirstColumn="0" w:firstRowLastColumn="0" w:lastRowFirstColumn="0" w:lastRowLastColumn="0"/>
-              <w:rPr>
-                <w:rFonts w:ascii="Arial" w:hAnsi="Arial" w:cs="Arial"/>
-                <w:color w:val="auto"/>
-              </w:rPr>
-            </w:pPr>
-          </w:p>
-        </w:tc>
-        <w:tc>
-          <w:tcPr>
-            <w:tcW w:w="1843" w:type="dxa"/>
-          </w:tcPr>
-          <w:p>
-            <w:pPr>
-              <w:cnfStyle w:val="000000100000" w:firstRow="0" w:lastRow="0" w:firstColumn="0" w:lastColumn="0" w:oddVBand="0" w:evenVBand="0" w:oddHBand="1" w:evenHBand="0" w:firstRowFirstColumn="0" w:firstRowLastColumn="0" w:lastRowFirstColumn="0" w:lastRowLastColumn="0"/>
-              <w:rPr>
-                <w:rFonts w:ascii="Arial" w:hAnsi="Arial" w:cs="Arial"/>
-                <w:color w:val="auto"/>
-              </w:rPr>
-            </w:pPr>
-          </w:p>
-        </w:tc>
-        <w:tc>
-          <w:tcPr>
-            <w:tcW w:w="1134" w:type="dxa"/>
-          </w:tcPr>
-          <w:p>
-            <w:pPr>
-              <w:cnfStyle w:val="000000100000" w:firstRow="0" w:lastRow="0" w:firstColumn="0" w:lastColumn="0" w:oddVBand="0" w:evenVBand="0" w:oddHBand="1" w:evenHBand="0" w:firstRowFirstColumn="0" w:firstRowLastColumn="0" w:lastRowFirstColumn="0" w:lastRowLastColumn="0"/>
-              <w:rPr>
-                <w:rFonts w:ascii="Arial" w:hAnsi="Arial" w:cs="Arial"/>
-                <w:color w:val="auto"/>
-              </w:rPr>
-            </w:pPr>
-          </w:p>
-        </w:tc>
-        <w:tc>
-          <w:tcPr>
-            <w:tcW w:w="992" w:type="dxa"/>
-          </w:tcPr>
-          <w:p>
-            <w:pPr>
-              <w:cnfStyle w:val="000000100000" w:firstRow="0" w:lastRow="0" w:firstColumn="0" w:lastColumn="0" w:oddVBand="0" w:evenVBand="0" w:oddHBand="1" w:evenHBand="0" w:firstRowFirstColumn="0" w:firstRowLastColumn="0" w:lastRowFirstColumn="0" w:lastRowLastColumn="0"/>
-              <w:rPr>
-                <w:rFonts w:ascii="Arial" w:hAnsi="Arial" w:cs="Arial"/>
-                <w:color w:val="auto"/>
-              </w:rPr>
-            </w:pPr>
-          </w:p>
-        </w:tc>
-        <w:tc>
-          <w:tcPr>
-            <w:tcW w:w="1843" w:type="dxa"/>
-          </w:tcPr>
-          <w:p>
-            <w:pPr>
-              <w:cnfStyle w:val="000000100000" w:firstRow="0" w:lastRow="0" w:firstColumn="0" w:lastColumn="0" w:oddVBand="0" w:evenVBand="0" w:oddHBand="1" w:evenHBand="0" w:firstRowFirstColumn="0" w:firstRowLastColumn="0" w:lastRowFirstColumn="0" w:lastRowLastColumn="0"/>
-              <w:rPr>
-                <w:rFonts w:ascii="Arial" w:hAnsi="Arial" w:cs="Arial"/>
-                <w:color w:val="auto"/>
-              </w:rPr>
-            </w:pPr>
-          </w:p>
-        </w:tc>
-      </w:tr>
-      <w:tr>
-        <w:trPr>
-          <w:trHeight w:val="711"/>
-        </w:trPr>
-        <w:tc>
-          <w:tcPr>
-            <w:cnfStyle w:val="001000000000" w:firstRow="0" w:lastRow="0" w:firstColumn="1" w:lastColumn="0" w:oddVBand="0" w:evenVBand="0" w:oddHBand="0" w:evenHBand="0" w:firstRowFirstColumn="0" w:firstRowLastColumn="0" w:lastRowFirstColumn="0" w:lastRowLastColumn="0"/>
-            <w:tcW w:w="4390" w:type="dxa"/>
-          </w:tcPr>
-          <w:p>
-            <w:pPr>
-              <w:rPr>
-                <w:rFonts w:ascii="Arial" w:hAnsi="Arial" w:cs="Arial"/>
-                <w:color w:val="auto"/>
-              </w:rPr>
-            </w:pPr>
-          </w:p>
-        </w:tc>
-        <w:tc>
-          <w:tcPr>
-            <w:tcW w:w="1275" w:type="dxa"/>
-          </w:tcPr>
-          <w:p>
-            <w:pPr>
-              <w:cnfStyle w:val="000000000000" w:firstRow="0" w:lastRow="0" w:firstColumn="0" w:lastColumn="0" w:oddVBand="0" w:evenVBand="0" w:oddHBand="0" w:evenHBand="0" w:firstRowFirstColumn="0" w:firstRowLastColumn="0" w:lastRowFirstColumn="0" w:lastRowLastColumn="0"/>
-              <w:rPr>
-                <w:rFonts w:ascii="Arial" w:hAnsi="Arial" w:cs="Arial"/>
-                <w:color w:val="auto"/>
-              </w:rPr>
-            </w:pPr>
-          </w:p>
-        </w:tc>
-        <w:tc>
-          <w:tcPr>
-            <w:tcW w:w="1843" w:type="dxa"/>
-          </w:tcPr>
-          <w:p>
-            <w:pPr>
-              <w:cnfStyle w:val="000000000000" w:firstRow="0" w:lastRow="0" w:firstColumn="0" w:lastColumn="0" w:oddVBand="0" w:evenVBand="0" w:oddHBand="0" w:evenHBand="0" w:firstRowFirstColumn="0" w:firstRowLastColumn="0" w:lastRowFirstColumn="0" w:lastRowLastColumn="0"/>
-              <w:rPr>
-                <w:rFonts w:ascii="Arial" w:hAnsi="Arial" w:cs="Arial"/>
-                <w:color w:val="auto"/>
-              </w:rPr>
-            </w:pPr>
-          </w:p>
-        </w:tc>
-        <w:tc>
-          <w:tcPr>
-            <w:tcW w:w="1134" w:type="dxa"/>
-          </w:tcPr>
-          <w:p>
-            <w:pPr>
-              <w:cnfStyle w:val="000000000000" w:firstRow="0" w:lastRow="0" w:firstColumn="0" w:lastColumn="0" w:oddVBand="0" w:evenVBand="0" w:oddHBand="0" w:evenHBand="0" w:firstRowFirstColumn="0" w:firstRowLastColumn="0" w:lastRowFirstColumn="0" w:lastRowLastColumn="0"/>
-              <w:rPr>
-                <w:rFonts w:ascii="Arial" w:hAnsi="Arial" w:cs="Arial"/>
-                <w:color w:val="auto"/>
-              </w:rPr>
-            </w:pPr>
-          </w:p>
-        </w:tc>
-        <w:tc>
-          <w:tcPr>
-            <w:tcW w:w="992" w:type="dxa"/>
-          </w:tcPr>
-          <w:p>
-            <w:pPr>
-              <w:cnfStyle w:val="000000000000" w:firstRow="0" w:lastRow="0" w:firstColumn="0" w:lastColumn="0" w:oddVBand="0" w:evenVBand="0" w:oddHBand="0" w:evenHBand="0" w:firstRowFirstColumn="0" w:firstRowLastColumn="0" w:lastRowFirstColumn="0" w:lastRowLastColumn="0"/>
-              <w:rPr>
-                <w:rFonts w:ascii="Arial" w:hAnsi="Arial" w:cs="Arial"/>
-                <w:color w:val="auto"/>
-              </w:rPr>
-            </w:pPr>
-          </w:p>
-        </w:tc>
-        <w:tc>
-          <w:tcPr>
-            <w:tcW w:w="1843" w:type="dxa"/>
-          </w:tcPr>
-          <w:p>
-            <w:pPr>
-              <w:cnfStyle w:val="000000000000" w:firstRow="0" w:lastRow="0" w:firstColumn="0" w:lastColumn="0" w:oddVBand="0" w:evenVBand="0" w:oddHBand="0" w:evenHBand="0" w:firstRowFirstColumn="0" w:firstRowLastColumn="0" w:lastRowFirstColumn="0" w:lastRowLastColumn="0"/>
-              <w:rPr>
-                <w:rFonts w:ascii="Arial" w:hAnsi="Arial" w:cs="Arial"/>
-                <w:color w:val="auto"/>
-              </w:rPr>
-            </w:pPr>
-          </w:p>
-        </w:tc>
-      </w:tr>
-    </w:tbl>
     <w:p>
       <w:pPr>
         <w:rPr>
@@ -1526,7 +622,7 @@
     <w:tbl>
       <w:tblPr>
         <w:tblStyle w:val="Tablaconcuadrcula6concolores-nfasis3"/>
-        <w:tblpPr w:leftFromText="141" w:rightFromText="141" w:vertAnchor="text" w:horzAnchor="page" w:tblpX="7666" w:tblpY="-37"/>
+        <w:tblpPr w:leftFromText="141" w:rightFromText="141" w:vertAnchor="text" w:horzAnchor="page" w:tblpX="7366" w:tblpY="3601"/>
         <w:tblW w:w="0" w:type="auto"/>
         <w:tblLook w:val="04A0" w:firstRow="1" w:lastRow="0" w:firstColumn="1" w:lastColumn="0" w:noHBand="0" w:noVBand="1"/>
       </w:tblPr>
@@ -1544,6 +640,7 @@
             <w:cnfStyle w:val="001000000000" w:firstRow="0" w:lastRow="0" w:firstColumn="1" w:lastColumn="0" w:oddVBand="0" w:evenVBand="0" w:oddHBand="0" w:evenHBand="0" w:firstRowFirstColumn="0" w:firstRowLastColumn="0" w:lastRowFirstColumn="0" w:lastRowLastColumn="0"/>
             <w:tcW w:w="2199" w:type="dxa"/>
           </w:tcPr>
+          <w:bookmarkEnd w:id="0"/>
           <w:p>
             <w:pPr>
               <w:rPr>
@@ -1621,7 +718,21 @@
               <w:rPr>
                 <w:b/>
               </w:rPr>
-              <w:t>${descg}</w:t>
+              <w:t>${</w:t>
+            </w:r>
+            <w:proofErr w:type="spellStart"/>
+            <w:r>
+              <w:rPr>
+                <w:b/>
+              </w:rPr>
+              <w:t>descg</w:t>
+            </w:r>
+            <w:proofErr w:type="spellEnd"/>
+            <w:r>
+              <w:rPr>
+                <w:b/>
+              </w:rPr>
+              <w:t>}</w:t>
             </w:r>
           </w:p>
         </w:tc>
@@ -1672,6 +783,420 @@
         </w:tc>
       </w:tr>
     </w:tbl>
+    <w:tbl>
+      <w:tblPr>
+        <w:tblStyle w:val="Tablaconcuadrcula6concolores-nfasis3"/>
+        <w:tblpPr w:leftFromText="141" w:rightFromText="141" w:vertAnchor="text" w:horzAnchor="margin" w:tblpXSpec="center" w:tblpY="1138"/>
+        <w:tblW w:w="10736" w:type="dxa"/>
+        <w:tblLook w:val="04A0" w:firstRow="1" w:lastRow="0" w:firstColumn="1" w:lastColumn="0" w:noHBand="0" w:noVBand="1"/>
+      </w:tblPr>
+      <w:tblGrid>
+        <w:gridCol w:w="4077"/>
+        <w:gridCol w:w="1242"/>
+        <w:gridCol w:w="1717"/>
+        <w:gridCol w:w="1060"/>
+        <w:gridCol w:w="925"/>
+        <w:gridCol w:w="1715"/>
+      </w:tblGrid>
+      <w:tr>
+        <w:trPr>
+          <w:cnfStyle w:val="100000000000" w:firstRow="1" w:lastRow="0" w:firstColumn="0" w:lastColumn="0" w:oddVBand="0" w:evenVBand="0" w:oddHBand="0" w:evenHBand="0" w:firstRowFirstColumn="0" w:firstRowLastColumn="0" w:lastRowFirstColumn="0" w:lastRowLastColumn="0"/>
+          <w:trHeight w:val="384"/>
+        </w:trPr>
+        <w:tc>
+          <w:tcPr>
+            <w:cnfStyle w:val="001000000000" w:firstRow="0" w:lastRow="0" w:firstColumn="1" w:lastColumn="0" w:oddVBand="0" w:evenVBand="0" w:oddHBand="0" w:evenHBand="0" w:firstRowFirstColumn="0" w:firstRowLastColumn="0" w:lastRowFirstColumn="0" w:lastRowLastColumn="0"/>
+            <w:tcW w:w="4077" w:type="dxa"/>
+          </w:tcPr>
+          <w:p>
+            <w:pPr>
+              <w:jc w:val="center"/>
+              <w:rPr>
+                <w:rFonts w:ascii="Arial" w:hAnsi="Arial" w:cs="Arial"/>
+                <w:b w:val="0"/>
+                <w:bCs w:val="0"/>
+                <w:color w:val="auto"/>
+                <w:sz w:val="20"/>
+                <w:szCs w:val="20"/>
+              </w:rPr>
+            </w:pPr>
+            <w:r>
+              <w:rPr>
+                <w:rFonts w:ascii="Arial" w:hAnsi="Arial" w:cs="Arial"/>
+                <w:b w:val="0"/>
+                <w:bCs w:val="0"/>
+                <w:color w:val="auto"/>
+                <w:sz w:val="20"/>
+                <w:szCs w:val="20"/>
+              </w:rPr>
+              <w:t>DESCRIPCIÒN PRODUCTO</w:t>
+            </w:r>
+          </w:p>
+        </w:tc>
+        <w:tc>
+          <w:tcPr>
+            <w:tcW w:w="1242" w:type="dxa"/>
+          </w:tcPr>
+          <w:p>
+            <w:pPr>
+              <w:jc w:val="center"/>
+              <w:cnfStyle w:val="100000000000" w:firstRow="1" w:lastRow="0" w:firstColumn="0" w:lastColumn="0" w:oddVBand="0" w:evenVBand="0" w:oddHBand="0" w:evenHBand="0" w:firstRowFirstColumn="0" w:firstRowLastColumn="0" w:lastRowFirstColumn="0" w:lastRowLastColumn="0"/>
+              <w:rPr>
+                <w:rFonts w:ascii="Arial" w:hAnsi="Arial" w:cs="Arial"/>
+                <w:b w:val="0"/>
+                <w:bCs w:val="0"/>
+                <w:color w:val="auto"/>
+                <w:sz w:val="20"/>
+                <w:szCs w:val="20"/>
+              </w:rPr>
+            </w:pPr>
+            <w:r>
+              <w:rPr>
+                <w:rFonts w:ascii="Arial" w:hAnsi="Arial" w:cs="Arial"/>
+                <w:b w:val="0"/>
+                <w:bCs w:val="0"/>
+                <w:color w:val="auto"/>
+                <w:sz w:val="20"/>
+                <w:szCs w:val="20"/>
+              </w:rPr>
+              <w:t>CANTIDAD</w:t>
+            </w:r>
+          </w:p>
+        </w:tc>
+        <w:tc>
+          <w:tcPr>
+            <w:tcW w:w="1717" w:type="dxa"/>
+          </w:tcPr>
+          <w:p>
+            <w:pPr>
+              <w:jc w:val="center"/>
+              <w:cnfStyle w:val="100000000000" w:firstRow="1" w:lastRow="0" w:firstColumn="0" w:lastColumn="0" w:oddVBand="0" w:evenVBand="0" w:oddHBand="0" w:evenHBand="0" w:firstRowFirstColumn="0" w:firstRowLastColumn="0" w:lastRowFirstColumn="0" w:lastRowLastColumn="0"/>
+              <w:rPr>
+                <w:rFonts w:ascii="Arial" w:hAnsi="Arial" w:cs="Arial"/>
+                <w:b w:val="0"/>
+                <w:bCs w:val="0"/>
+                <w:color w:val="auto"/>
+                <w:sz w:val="20"/>
+                <w:szCs w:val="20"/>
+              </w:rPr>
+            </w:pPr>
+            <w:r>
+              <w:rPr>
+                <w:rFonts w:ascii="Arial" w:hAnsi="Arial" w:cs="Arial"/>
+                <w:b w:val="0"/>
+                <w:bCs w:val="0"/>
+                <w:color w:val="auto"/>
+                <w:sz w:val="20"/>
+                <w:szCs w:val="20"/>
+              </w:rPr>
+              <w:t>VALOR UNITARIO</w:t>
+            </w:r>
+          </w:p>
+        </w:tc>
+        <w:tc>
+          <w:tcPr>
+            <w:tcW w:w="1060" w:type="dxa"/>
+          </w:tcPr>
+          <w:p>
+            <w:pPr>
+              <w:jc w:val="center"/>
+              <w:cnfStyle w:val="100000000000" w:firstRow="1" w:lastRow="0" w:firstColumn="0" w:lastColumn="0" w:oddVBand="0" w:evenVBand="0" w:oddHBand="0" w:evenHBand="0" w:firstRowFirstColumn="0" w:firstRowLastColumn="0" w:lastRowFirstColumn="0" w:lastRowLastColumn="0"/>
+              <w:rPr>
+                <w:rFonts w:ascii="Arial" w:hAnsi="Arial" w:cs="Arial"/>
+                <w:b w:val="0"/>
+                <w:bCs w:val="0"/>
+                <w:color w:val="auto"/>
+                <w:sz w:val="20"/>
+                <w:szCs w:val="20"/>
+              </w:rPr>
+            </w:pPr>
+            <w:r>
+              <w:rPr>
+                <w:rFonts w:ascii="Arial" w:hAnsi="Arial" w:cs="Arial"/>
+                <w:b w:val="0"/>
+                <w:bCs w:val="0"/>
+                <w:color w:val="auto"/>
+                <w:sz w:val="20"/>
+                <w:szCs w:val="20"/>
+              </w:rPr>
+              <w:t>DESCTO</w:t>
+            </w:r>
+          </w:p>
+        </w:tc>
+        <w:tc>
+          <w:tcPr>
+            <w:tcW w:w="925" w:type="dxa"/>
+          </w:tcPr>
+          <w:p>
+            <w:pPr>
+              <w:jc w:val="center"/>
+              <w:cnfStyle w:val="100000000000" w:firstRow="1" w:lastRow="0" w:firstColumn="0" w:lastColumn="0" w:oddVBand="0" w:evenVBand="0" w:oddHBand="0" w:evenHBand="0" w:firstRowFirstColumn="0" w:firstRowLastColumn="0" w:lastRowFirstColumn="0" w:lastRowLastColumn="0"/>
+              <w:rPr>
+                <w:rFonts w:ascii="Arial" w:hAnsi="Arial" w:cs="Arial"/>
+                <w:b w:val="0"/>
+                <w:bCs w:val="0"/>
+                <w:color w:val="auto"/>
+                <w:sz w:val="20"/>
+                <w:szCs w:val="20"/>
+              </w:rPr>
+            </w:pPr>
+            <w:r>
+              <w:rPr>
+                <w:rFonts w:ascii="Arial" w:hAnsi="Arial" w:cs="Arial"/>
+                <w:b w:val="0"/>
+                <w:bCs w:val="0"/>
+                <w:color w:val="auto"/>
+                <w:sz w:val="20"/>
+                <w:szCs w:val="20"/>
+              </w:rPr>
+              <w:t>IVA</w:t>
+            </w:r>
+          </w:p>
+        </w:tc>
+        <w:tc>
+          <w:tcPr>
+            <w:tcW w:w="1715" w:type="dxa"/>
+          </w:tcPr>
+          <w:p>
+            <w:pPr>
+              <w:jc w:val="center"/>
+              <w:cnfStyle w:val="100000000000" w:firstRow="1" w:lastRow="0" w:firstColumn="0" w:lastColumn="0" w:oddVBand="0" w:evenVBand="0" w:oddHBand="0" w:evenHBand="0" w:firstRowFirstColumn="0" w:firstRowLastColumn="0" w:lastRowFirstColumn="0" w:lastRowLastColumn="0"/>
+              <w:rPr>
+                <w:rFonts w:ascii="Arial" w:hAnsi="Arial" w:cs="Arial"/>
+                <w:b w:val="0"/>
+                <w:bCs w:val="0"/>
+                <w:color w:val="auto"/>
+                <w:sz w:val="20"/>
+                <w:szCs w:val="20"/>
+              </w:rPr>
+            </w:pPr>
+            <w:r>
+              <w:rPr>
+                <w:rFonts w:ascii="Arial" w:hAnsi="Arial" w:cs="Arial"/>
+                <w:b w:val="0"/>
+                <w:bCs w:val="0"/>
+                <w:color w:val="auto"/>
+                <w:sz w:val="20"/>
+                <w:szCs w:val="20"/>
+              </w:rPr>
+              <w:t>VALOR TOTAL</w:t>
+            </w:r>
+          </w:p>
+        </w:tc>
+      </w:tr>
+      <w:tr>
+        <w:trPr>
+          <w:cnfStyle w:val="000000100000" w:firstRow="0" w:lastRow="0" w:firstColumn="0" w:lastColumn="0" w:oddVBand="0" w:evenVBand="0" w:oddHBand="1" w:evenHBand="0" w:firstRowFirstColumn="0" w:firstRowLastColumn="0" w:lastRowFirstColumn="0" w:lastRowLastColumn="0"/>
+          <w:trHeight w:val="586"/>
+        </w:trPr>
+        <w:tc>
+          <w:tcPr>
+            <w:cnfStyle w:val="001000000000" w:firstRow="0" w:lastRow="0" w:firstColumn="1" w:lastColumn="0" w:oddVBand="0" w:evenVBand="0" w:oddHBand="0" w:evenHBand="0" w:firstRowFirstColumn="0" w:firstRowLastColumn="0" w:lastRowFirstColumn="0" w:lastRowLastColumn="0"/>
+            <w:tcW w:w="4077" w:type="dxa"/>
+          </w:tcPr>
+          <w:p>
+            <w:pPr>
+              <w:rPr>
+                <w:rFonts w:ascii="Arial" w:hAnsi="Arial" w:cs="Arial"/>
+                <w:color w:val="auto"/>
+              </w:rPr>
+            </w:pPr>
+            <w:r>
+              <w:rPr>
+                <w:rFonts w:ascii="Arial" w:hAnsi="Arial" w:cs="Arial"/>
+                <w:color w:val="auto"/>
+              </w:rPr>
+              <w:t>${titulo}</w:t>
+            </w:r>
+          </w:p>
+        </w:tc>
+        <w:tc>
+          <w:tcPr>
+            <w:tcW w:w="1242" w:type="dxa"/>
+          </w:tcPr>
+          <w:p>
+            <w:pPr>
+              <w:cnfStyle w:val="000000100000" w:firstRow="0" w:lastRow="0" w:firstColumn="0" w:lastColumn="0" w:oddVBand="0" w:evenVBand="0" w:oddHBand="1" w:evenHBand="0" w:firstRowFirstColumn="0" w:firstRowLastColumn="0" w:lastRowFirstColumn="0" w:lastRowLastColumn="0"/>
+              <w:rPr>
+                <w:rFonts w:ascii="Arial" w:hAnsi="Arial" w:cs="Arial"/>
+                <w:color w:val="auto"/>
+              </w:rPr>
+            </w:pPr>
+            <w:r>
+              <w:rPr>
+                <w:rFonts w:ascii="Arial" w:hAnsi="Arial" w:cs="Arial"/>
+                <w:color w:val="auto"/>
+              </w:rPr>
+              <w:t>${</w:t>
+            </w:r>
+            <w:proofErr w:type="spellStart"/>
+            <w:r>
+              <w:rPr>
+                <w:rFonts w:ascii="Arial" w:hAnsi="Arial" w:cs="Arial"/>
+                <w:color w:val="auto"/>
+              </w:rPr>
+              <w:t>cant</w:t>
+            </w:r>
+            <w:proofErr w:type="spellEnd"/>
+            <w:r>
+              <w:rPr>
+                <w:rFonts w:ascii="Arial" w:hAnsi="Arial" w:cs="Arial"/>
+                <w:color w:val="auto"/>
+              </w:rPr>
+              <w:t>}</w:t>
+            </w:r>
+          </w:p>
+        </w:tc>
+        <w:tc>
+          <w:tcPr>
+            <w:tcW w:w="1717" w:type="dxa"/>
+          </w:tcPr>
+          <w:p>
+            <w:pPr>
+              <w:cnfStyle w:val="000000100000" w:firstRow="0" w:lastRow="0" w:firstColumn="0" w:lastColumn="0" w:oddVBand="0" w:evenVBand="0" w:oddHBand="1" w:evenHBand="0" w:firstRowFirstColumn="0" w:firstRowLastColumn="0" w:lastRowFirstColumn="0" w:lastRowLastColumn="0"/>
+              <w:rPr>
+                <w:rFonts w:ascii="Arial" w:hAnsi="Arial" w:cs="Arial"/>
+                <w:color w:val="auto"/>
+              </w:rPr>
+            </w:pPr>
+            <w:r>
+              <w:rPr>
+                <w:rFonts w:ascii="Arial" w:hAnsi="Arial" w:cs="Arial"/>
+                <w:color w:val="auto"/>
+              </w:rPr>
+              <w:t>${</w:t>
+            </w:r>
+            <w:proofErr w:type="spellStart"/>
+            <w:r>
+              <w:rPr>
+                <w:rFonts w:ascii="Arial" w:hAnsi="Arial" w:cs="Arial"/>
+                <w:color w:val="auto"/>
+              </w:rPr>
+              <w:t>valoru</w:t>
+            </w:r>
+            <w:proofErr w:type="spellEnd"/>
+            <w:r>
+              <w:rPr>
+                <w:rFonts w:ascii="Arial" w:hAnsi="Arial" w:cs="Arial"/>
+                <w:color w:val="auto"/>
+              </w:rPr>
+              <w:t>}</w:t>
+            </w:r>
+          </w:p>
+        </w:tc>
+        <w:tc>
+          <w:tcPr>
+            <w:tcW w:w="1060" w:type="dxa"/>
+          </w:tcPr>
+          <w:p>
+            <w:pPr>
+              <w:cnfStyle w:val="000000100000" w:firstRow="0" w:lastRow="0" w:firstColumn="0" w:lastColumn="0" w:oddVBand="0" w:evenVBand="0" w:oddHBand="1" w:evenHBand="0" w:firstRowFirstColumn="0" w:firstRowLastColumn="0" w:lastRowFirstColumn="0" w:lastRowLastColumn="0"/>
+              <w:rPr>
+                <w:rFonts w:ascii="Arial" w:hAnsi="Arial" w:cs="Arial"/>
+                <w:color w:val="auto"/>
+              </w:rPr>
+            </w:pPr>
+            <w:r>
+              <w:rPr>
+                <w:rFonts w:ascii="Arial" w:hAnsi="Arial" w:cs="Arial"/>
+                <w:color w:val="auto"/>
+              </w:rPr>
+              <w:t>${</w:t>
+            </w:r>
+            <w:proofErr w:type="spellStart"/>
+            <w:r>
+              <w:rPr>
+                <w:rFonts w:ascii="Arial" w:hAnsi="Arial" w:cs="Arial"/>
+                <w:color w:val="auto"/>
+              </w:rPr>
+              <w:t>desc</w:t>
+            </w:r>
+            <w:proofErr w:type="spellEnd"/>
+            <w:r>
+              <w:rPr>
+                <w:rFonts w:ascii="Arial" w:hAnsi="Arial" w:cs="Arial"/>
+                <w:color w:val="auto"/>
+              </w:rPr>
+              <w:t>}</w:t>
+            </w:r>
+          </w:p>
+        </w:tc>
+        <w:tc>
+          <w:tcPr>
+            <w:tcW w:w="925" w:type="dxa"/>
+          </w:tcPr>
+          <w:p>
+            <w:pPr>
+              <w:cnfStyle w:val="000000100000" w:firstRow="0" w:lastRow="0" w:firstColumn="0" w:lastColumn="0" w:oddVBand="0" w:evenVBand="0" w:oddHBand="1" w:evenHBand="0" w:firstRowFirstColumn="0" w:firstRowLastColumn="0" w:lastRowFirstColumn="0" w:lastRowLastColumn="0"/>
+              <w:rPr>
+                <w:rFonts w:ascii="Arial" w:hAnsi="Arial" w:cs="Arial"/>
+                <w:color w:val="auto"/>
+              </w:rPr>
+            </w:pPr>
+            <w:r>
+              <w:rPr>
+                <w:rFonts w:ascii="Arial" w:hAnsi="Arial" w:cs="Arial"/>
+                <w:color w:val="auto"/>
+              </w:rPr>
+              <w:t>${</w:t>
+            </w:r>
+            <w:proofErr w:type="spellStart"/>
+            <w:r>
+              <w:rPr>
+                <w:rFonts w:ascii="Arial" w:hAnsi="Arial" w:cs="Arial"/>
+                <w:color w:val="auto"/>
+              </w:rPr>
+              <w:t>iva</w:t>
+            </w:r>
+            <w:proofErr w:type="spellEnd"/>
+            <w:r>
+              <w:rPr>
+                <w:rFonts w:ascii="Arial" w:hAnsi="Arial" w:cs="Arial"/>
+                <w:color w:val="auto"/>
+              </w:rPr>
+              <w:t>}</w:t>
+            </w:r>
+          </w:p>
+        </w:tc>
+        <w:tc>
+          <w:tcPr>
+            <w:tcW w:w="1715" w:type="dxa"/>
+          </w:tcPr>
+          <w:p>
+            <w:pPr>
+              <w:cnfStyle w:val="000000100000" w:firstRow="0" w:lastRow="0" w:firstColumn="0" w:lastColumn="0" w:oddVBand="0" w:evenVBand="0" w:oddHBand="1" w:evenHBand="0" w:firstRowFirstColumn="0" w:firstRowLastColumn="0" w:lastRowFirstColumn="0" w:lastRowLastColumn="0"/>
+              <w:rPr>
+                <w:rFonts w:ascii="Arial" w:hAnsi="Arial" w:cs="Arial"/>
+                <w:color w:val="auto"/>
+              </w:rPr>
+            </w:pPr>
+            <w:r>
+              <w:rPr>
+                <w:rFonts w:ascii="Arial" w:hAnsi="Arial" w:cs="Arial"/>
+                <w:color w:val="auto"/>
+              </w:rPr>
+              <w:t>${</w:t>
+            </w:r>
+            <w:proofErr w:type="spellStart"/>
+            <w:r>
+              <w:rPr>
+                <w:rFonts w:ascii="Arial" w:hAnsi="Arial" w:cs="Arial"/>
+                <w:color w:val="auto"/>
+              </w:rPr>
+              <w:t>valort</w:t>
+            </w:r>
+            <w:proofErr w:type="spellEnd"/>
+            <w:r>
+              <w:rPr>
+                <w:rFonts w:ascii="Arial" w:hAnsi="Arial" w:cs="Arial"/>
+                <w:color w:val="auto"/>
+              </w:rPr>
+              <w:t>}</w:t>
+            </w:r>
+          </w:p>
+        </w:tc>
+      </w:tr>
+    </w:tbl>
     <w:p>
       <w:pPr>
         <w:rPr>
@@ -1686,17 +1211,29 @@
         <mc:AlternateContent>
           <mc:Choice Requires="wps">
             <w:drawing>
-              <wp:anchor distT="0" distB="0" distL="114300" distR="114300" simplePos="0" relativeHeight="251660288" behindDoc="0" locked="0" layoutInCell="1" allowOverlap="1" wp14:anchorId="3FBFC51C" wp14:editId="06371670">
+              <wp:anchor distT="0" distB="0" distL="114300" distR="114300" simplePos="0" relativeHeight="251660288" behindDoc="0" locked="0" layoutInCell="1" allowOverlap="1" wp14:anchorId="3FBFC51C" wp14:editId="7C075C4D">
                 <wp:simplePos x="0" y="0"/>
                 <wp:positionH relativeFrom="column">
-                  <wp:posOffset>-727710</wp:posOffset>
+                  <wp:posOffset>-356235</wp:posOffset>
                 </wp:positionH>
                 <wp:positionV relativeFrom="paragraph">
-                  <wp:posOffset>239395</wp:posOffset>
+                  <wp:posOffset>2327910</wp:posOffset>
                 </wp:positionV>
                 <wp:extent cx="2371725" cy="733425"/>
                 <wp:effectExtent l="0" t="0" r="28575" b="28575"/>
-                <wp:wrapNone/>
+                <wp:wrapThrough wrapText="bothSides">
+                  <wp:wrapPolygon edited="0">
+                    <wp:start x="347" y="0"/>
+                    <wp:lineTo x="0" y="1122"/>
+                    <wp:lineTo x="0" y="20758"/>
+                    <wp:lineTo x="173" y="21881"/>
+                    <wp:lineTo x="21513" y="21881"/>
+                    <wp:lineTo x="21687" y="20758"/>
+                    <wp:lineTo x="21687" y="1122"/>
+                    <wp:lineTo x="21340" y="0"/>
+                    <wp:lineTo x="347" y="0"/>
+                  </wp:wrapPolygon>
+                </wp:wrapThrough>
                 <wp:docPr id="15" name="Rectángulo: esquinas redondeadas 15"/>
                 <wp:cNvGraphicFramePr/>
                 <a:graphic xmlns:a="http://schemas.openxmlformats.org/drawingml/2006/main">
@@ -1749,7 +1286,7 @@
           </mc:Choice>
           <mc:Fallback>
             <w:pict>
-              <v:roundrect w14:anchorId="3FBFC51C" id="Rectángulo: esquinas redondeadas 15" o:spid="_x0000_s1026" style="position:absolute;margin-left:-57.3pt;margin-top:18.85pt;width:186.75pt;height:57.75pt;z-index:251660288;visibility:visible;mso-wrap-style:square;mso-wrap-distance-left:9pt;mso-wrap-distance-top:0;mso-wrap-distance-right:9pt;mso-wrap-distance-bottom:0;mso-position-horizontal:absolute;mso-position-horizontal-relative:text;mso-position-vertical:absolute;mso-position-vertical-relative:text;v-text-anchor:middle" arcsize="10923f" o:gfxdata="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" fillcolor="white [3201]" strokecolor="#a5a5a5 [3206]" strokeweight="1pt">
+              <v:roundrect w14:anchorId="3FBFC51C" id="Rectángulo: esquinas redondeadas 15" o:spid="_x0000_s1026" style="position:absolute;margin-left:-28.05pt;margin-top:183.3pt;width:186.75pt;height:57.75pt;z-index:251660288;visibility:visible;mso-wrap-style:square;mso-wrap-distance-left:9pt;mso-wrap-distance-top:0;mso-wrap-distance-right:9pt;mso-wrap-distance-bottom:0;mso-position-horizontal:absolute;mso-position-horizontal-relative:text;mso-position-vertical:absolute;mso-position-vertical-relative:text;v-text-anchor:middle" arcsize="10923f" o:gfxdata="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" fillcolor="white [3201]" strokecolor="#a5a5a5 [3206]" strokeweight="1pt">
                 <v:stroke joinstyle="miter"/>
                 <v:textbox>
                   <w:txbxContent>
@@ -1760,12 +1297,12 @@
                     </w:p>
                   </w:txbxContent>
                 </v:textbox>
+                <w10:wrap type="through"/>
               </v:roundrect>
             </w:pict>
           </mc:Fallback>
         </mc:AlternateContent>
       </w:r>
-      <w:bookmarkEnd w:id="0"/>
     </w:p>
     <w:sectPr>
       <w:type w:val="continuous"/>

</xml_diff>

<commit_message>
insertando todos los datos a la factura
</commit_message>
<xml_diff>
--- a/plantillasword/Factura venta.docx
+++ b/plantillasword/Factura venta.docx
@@ -231,6 +231,17 @@
         </w:rPr>
         <w:t xml:space="preserve"> </w:t>
       </w:r>
+    </w:p>
+    <w:p>
+      <w:pPr>
+        <w:ind w:left="4956"/>
+        <w:rPr>
+          <w:rFonts w:ascii="Arial" w:hAnsi="Arial" w:cs="Arial"/>
+          <w:b/>
+          <w:sz w:val="28"/>
+          <w:szCs w:val="28"/>
+        </w:rPr>
+      </w:pPr>
       <w:r>
         <w:rPr>
           <w:rFonts w:ascii="Arial" w:hAnsi="Arial" w:cs="Arial"/>
@@ -272,7 +283,19 @@
         <w:rPr>
           <w:b/>
         </w:rPr>
-        <w:t>INFORMACIÒN CLIENTE</w:t>
+        <w:t>INFORMACI</w:t>
+      </w:r>
+      <w:r>
+        <w:rPr>
+          <w:b/>
+        </w:rPr>
+        <w:t>Ó</w:t>
+      </w:r>
+      <w:r>
+        <w:rPr>
+          <w:b/>
+        </w:rPr>
+        <w:t>N CLIENTE</w:t>
       </w:r>
     </w:p>
     <w:p>
@@ -463,7 +486,27 @@
                 <w:sz w:val="20"/>
                 <w:szCs w:val="20"/>
               </w:rPr>
-              <w:t>DIRECCIÒN:</w:t>
+              <w:t>DIRECCI</w:t>
+            </w:r>
+            <w:r>
+              <w:rPr>
+                <w:rFonts w:ascii="Arial" w:hAnsi="Arial" w:cs="Arial"/>
+                <w:b w:val="0"/>
+                <w:bCs w:val="0"/>
+                <w:sz w:val="20"/>
+                <w:szCs w:val="20"/>
+              </w:rPr>
+              <w:t>Ó</w:t>
+            </w:r>
+            <w:r>
+              <w:rPr>
+                <w:rFonts w:ascii="Arial" w:hAnsi="Arial" w:cs="Arial"/>
+                <w:b w:val="0"/>
+                <w:bCs w:val="0"/>
+                <w:sz w:val="20"/>
+                <w:szCs w:val="20"/>
+              </w:rPr>
+              <w:t>N:</w:t>
             </w:r>
             <w:r>
               <w:rPr>
@@ -557,7 +600,27 @@
                 <w:sz w:val="20"/>
                 <w:szCs w:val="20"/>
               </w:rPr>
-              <w:t>TELEFONO:</w:t>
+              <w:t>TEL</w:t>
+            </w:r>
+            <w:r>
+              <w:rPr>
+                <w:rFonts w:ascii="Arial" w:hAnsi="Arial" w:cs="Arial"/>
+                <w:b w:val="0"/>
+                <w:bCs w:val="0"/>
+                <w:sz w:val="20"/>
+                <w:szCs w:val="20"/>
+              </w:rPr>
+              <w:t>É</w:t>
+            </w:r>
+            <w:r>
+              <w:rPr>
+                <w:rFonts w:ascii="Arial" w:hAnsi="Arial" w:cs="Arial"/>
+                <w:b w:val="0"/>
+                <w:bCs w:val="0"/>
+                <w:sz w:val="20"/>
+                <w:szCs w:val="20"/>
+              </w:rPr>
+              <w:t>FONO:</w:t>
             </w:r>
             <w:r>
               <w:rPr>
@@ -619,170 +682,6 @@
         </w:rPr>
       </w:pPr>
     </w:p>
-    <w:tbl>
-      <w:tblPr>
-        <w:tblStyle w:val="Tablaconcuadrcula6concolores-nfasis3"/>
-        <w:tblpPr w:leftFromText="141" w:rightFromText="141" w:vertAnchor="text" w:horzAnchor="page" w:tblpX="7366" w:tblpY="3601"/>
-        <w:tblW w:w="0" w:type="auto"/>
-        <w:tblLook w:val="04A0" w:firstRow="1" w:lastRow="0" w:firstColumn="1" w:lastColumn="0" w:noHBand="0" w:noVBand="1"/>
-      </w:tblPr>
-      <w:tblGrid>
-        <w:gridCol w:w="2199"/>
-        <w:gridCol w:w="1762"/>
-      </w:tblGrid>
-      <w:tr>
-        <w:trPr>
-          <w:cnfStyle w:val="100000000000" w:firstRow="1" w:lastRow="0" w:firstColumn="0" w:lastColumn="0" w:oddVBand="0" w:evenVBand="0" w:oddHBand="0" w:evenHBand="0" w:firstRowFirstColumn="0" w:firstRowLastColumn="0" w:lastRowFirstColumn="0" w:lastRowLastColumn="0"/>
-          <w:trHeight w:val="461"/>
-        </w:trPr>
-        <w:tc>
-          <w:tcPr>
-            <w:cnfStyle w:val="001000000000" w:firstRow="0" w:lastRow="0" w:firstColumn="1" w:lastColumn="0" w:oddVBand="0" w:evenVBand="0" w:oddHBand="0" w:evenHBand="0" w:firstRowFirstColumn="0" w:firstRowLastColumn="0" w:lastRowFirstColumn="0" w:lastRowLastColumn="0"/>
-            <w:tcW w:w="2199" w:type="dxa"/>
-          </w:tcPr>
-          <w:bookmarkEnd w:id="0"/>
-          <w:p>
-            <w:pPr>
-              <w:rPr>
-                <w:b w:val="0"/>
-                <w:color w:val="auto"/>
-              </w:rPr>
-            </w:pPr>
-            <w:r>
-              <w:rPr>
-                <w:b w:val="0"/>
-                <w:color w:val="auto"/>
-              </w:rPr>
-              <w:t>VALOR</w:t>
-            </w:r>
-          </w:p>
-        </w:tc>
-        <w:tc>
-          <w:tcPr>
-            <w:tcW w:w="1762" w:type="dxa"/>
-          </w:tcPr>
-          <w:p>
-            <w:pPr>
-              <w:cnfStyle w:val="100000000000" w:firstRow="1" w:lastRow="0" w:firstColumn="0" w:lastColumn="0" w:oddVBand="0" w:evenVBand="0" w:oddHBand="0" w:evenHBand="0" w:firstRowFirstColumn="0" w:firstRowLastColumn="0" w:lastRowFirstColumn="0" w:lastRowLastColumn="0"/>
-              <w:rPr>
-                <w:b w:val="0"/>
-              </w:rPr>
-            </w:pPr>
-            <w:r>
-              <w:rPr>
-                <w:b w:val="0"/>
-              </w:rPr>
-              <w:t>${val}</w:t>
-            </w:r>
-          </w:p>
-        </w:tc>
-      </w:tr>
-      <w:tr>
-        <w:trPr>
-          <w:cnfStyle w:val="000000100000" w:firstRow="0" w:lastRow="0" w:firstColumn="0" w:lastColumn="0" w:oddVBand="0" w:evenVBand="0" w:oddHBand="1" w:evenHBand="0" w:firstRowFirstColumn="0" w:firstRowLastColumn="0" w:lastRowFirstColumn="0" w:lastRowLastColumn="0"/>
-          <w:trHeight w:val="435"/>
-        </w:trPr>
-        <w:tc>
-          <w:tcPr>
-            <w:cnfStyle w:val="001000000000" w:firstRow="0" w:lastRow="0" w:firstColumn="1" w:lastColumn="0" w:oddVBand="0" w:evenVBand="0" w:oddHBand="0" w:evenHBand="0" w:firstRowFirstColumn="0" w:firstRowLastColumn="0" w:lastRowFirstColumn="0" w:lastRowLastColumn="0"/>
-            <w:tcW w:w="2199" w:type="dxa"/>
-          </w:tcPr>
-          <w:p>
-            <w:pPr>
-              <w:rPr>
-                <w:b w:val="0"/>
-                <w:color w:val="auto"/>
-              </w:rPr>
-            </w:pPr>
-            <w:r>
-              <w:rPr>
-                <w:b w:val="0"/>
-                <w:color w:val="auto"/>
-              </w:rPr>
-              <w:t>DESCUENTO</w:t>
-            </w:r>
-          </w:p>
-        </w:tc>
-        <w:tc>
-          <w:tcPr>
-            <w:tcW w:w="1762" w:type="dxa"/>
-          </w:tcPr>
-          <w:p>
-            <w:pPr>
-              <w:cnfStyle w:val="000000100000" w:firstRow="0" w:lastRow="0" w:firstColumn="0" w:lastColumn="0" w:oddVBand="0" w:evenVBand="0" w:oddHBand="1" w:evenHBand="0" w:firstRowFirstColumn="0" w:firstRowLastColumn="0" w:lastRowFirstColumn="0" w:lastRowLastColumn="0"/>
-              <w:rPr>
-                <w:b/>
-              </w:rPr>
-            </w:pPr>
-            <w:r>
-              <w:rPr>
-                <w:b/>
-              </w:rPr>
-              <w:t>${</w:t>
-            </w:r>
-            <w:proofErr w:type="spellStart"/>
-            <w:r>
-              <w:rPr>
-                <w:b/>
-              </w:rPr>
-              <w:t>descg</w:t>
-            </w:r>
-            <w:proofErr w:type="spellEnd"/>
-            <w:r>
-              <w:rPr>
-                <w:b/>
-              </w:rPr>
-              <w:t>}</w:t>
-            </w:r>
-          </w:p>
-        </w:tc>
-      </w:tr>
-      <w:tr>
-        <w:trPr>
-          <w:trHeight w:val="435"/>
-        </w:trPr>
-        <w:tc>
-          <w:tcPr>
-            <w:cnfStyle w:val="001000000000" w:firstRow="0" w:lastRow="0" w:firstColumn="1" w:lastColumn="0" w:oddVBand="0" w:evenVBand="0" w:oddHBand="0" w:evenHBand="0" w:firstRowFirstColumn="0" w:firstRowLastColumn="0" w:lastRowFirstColumn="0" w:lastRowLastColumn="0"/>
-            <w:tcW w:w="2199" w:type="dxa"/>
-          </w:tcPr>
-          <w:p>
-            <w:pPr>
-              <w:rPr>
-                <w:b w:val="0"/>
-                <w:color w:val="auto"/>
-              </w:rPr>
-            </w:pPr>
-            <w:r>
-              <w:rPr>
-                <w:b w:val="0"/>
-                <w:color w:val="auto"/>
-              </w:rPr>
-              <w:t>VALOR A PAGAR</w:t>
-            </w:r>
-          </w:p>
-        </w:tc>
-        <w:tc>
-          <w:tcPr>
-            <w:tcW w:w="1762" w:type="dxa"/>
-          </w:tcPr>
-          <w:p>
-            <w:pPr>
-              <w:cnfStyle w:val="000000000000" w:firstRow="0" w:lastRow="0" w:firstColumn="0" w:lastColumn="0" w:oddVBand="0" w:evenVBand="0" w:oddHBand="0" w:evenHBand="0" w:firstRowFirstColumn="0" w:firstRowLastColumn="0" w:lastRowFirstColumn="0" w:lastRowLastColumn="0"/>
-              <w:rPr>
-                <w:b/>
-              </w:rPr>
-            </w:pPr>
-            <w:r>
-              <w:rPr>
-                <w:b/>
-              </w:rPr>
-              <w:t>${total}</w:t>
-            </w:r>
-          </w:p>
-        </w:tc>
-      </w:tr>
-    </w:tbl>
     <w:tbl>
       <w:tblPr>
         <w:tblStyle w:val="Tablaconcuadrcula6concolores-nfasis3"/>
@@ -808,6 +707,7 @@
             <w:cnfStyle w:val="001000000000" w:firstRow="0" w:lastRow="0" w:firstColumn="1" w:lastColumn="0" w:oddVBand="0" w:evenVBand="0" w:oddHBand="0" w:evenHBand="0" w:firstRowFirstColumn="0" w:firstRowLastColumn="0" w:lastRowFirstColumn="0" w:lastRowLastColumn="0"/>
             <w:tcW w:w="4077" w:type="dxa"/>
           </w:tcPr>
+          <w:bookmarkEnd w:id="0"/>
           <w:p>
             <w:pPr>
               <w:jc w:val="center"/>
@@ -1203,6 +1103,190 @@
           <w:b/>
         </w:rPr>
       </w:pPr>
+    </w:p>
+    <w:p>
+      <w:pPr>
+        <w:rPr>
+          <w:b/>
+        </w:rPr>
+      </w:pPr>
+    </w:p>
+    <w:p>
+      <w:pPr>
+        <w:rPr>
+          <w:b/>
+        </w:rPr>
+      </w:pPr>
+    </w:p>
+    <w:tbl>
+      <w:tblPr>
+        <w:tblStyle w:val="Tablaconcuadrcula6concolores-nfasis3"/>
+        <w:tblpPr w:leftFromText="141" w:rightFromText="141" w:vertAnchor="text" w:horzAnchor="page" w:tblpX="995" w:tblpY="1178"/>
+        <w:tblW w:w="0" w:type="auto"/>
+        <w:tblLook w:val="04A0" w:firstRow="1" w:lastRow="0" w:firstColumn="1" w:lastColumn="0" w:noHBand="0" w:noVBand="1"/>
+      </w:tblPr>
+      <w:tblGrid>
+        <w:gridCol w:w="2199"/>
+        <w:gridCol w:w="1762"/>
+      </w:tblGrid>
+      <w:tr>
+        <w:trPr>
+          <w:cnfStyle w:val="100000000000" w:firstRow="1" w:lastRow="0" w:firstColumn="0" w:lastColumn="0" w:oddVBand="0" w:evenVBand="0" w:oddHBand="0" w:evenHBand="0" w:firstRowFirstColumn="0" w:firstRowLastColumn="0" w:lastRowFirstColumn="0" w:lastRowLastColumn="0"/>
+          <w:trHeight w:val="461"/>
+        </w:trPr>
+        <w:tc>
+          <w:tcPr>
+            <w:cnfStyle w:val="001000000000" w:firstRow="0" w:lastRow="0" w:firstColumn="1" w:lastColumn="0" w:oddVBand="0" w:evenVBand="0" w:oddHBand="0" w:evenHBand="0" w:firstRowFirstColumn="0" w:firstRowLastColumn="0" w:lastRowFirstColumn="0" w:lastRowLastColumn="0"/>
+            <w:tcW w:w="2199" w:type="dxa"/>
+          </w:tcPr>
+          <w:p>
+            <w:pPr>
+              <w:rPr>
+                <w:b w:val="0"/>
+                <w:color w:val="auto"/>
+              </w:rPr>
+            </w:pPr>
+            <w:r>
+              <w:rPr>
+                <w:b w:val="0"/>
+                <w:color w:val="auto"/>
+              </w:rPr>
+              <w:t>VALOR</w:t>
+            </w:r>
+          </w:p>
+        </w:tc>
+        <w:tc>
+          <w:tcPr>
+            <w:tcW w:w="1762" w:type="dxa"/>
+          </w:tcPr>
+          <w:p>
+            <w:pPr>
+              <w:cnfStyle w:val="100000000000" w:firstRow="1" w:lastRow="0" w:firstColumn="0" w:lastColumn="0" w:oddVBand="0" w:evenVBand="0" w:oddHBand="0" w:evenHBand="0" w:firstRowFirstColumn="0" w:firstRowLastColumn="0" w:lastRowFirstColumn="0" w:lastRowLastColumn="0"/>
+              <w:rPr>
+                <w:b w:val="0"/>
+              </w:rPr>
+            </w:pPr>
+            <w:r>
+              <w:rPr>
+                <w:b w:val="0"/>
+              </w:rPr>
+              <w:t>${val}</w:t>
+            </w:r>
+          </w:p>
+        </w:tc>
+      </w:tr>
+      <w:tr>
+        <w:trPr>
+          <w:cnfStyle w:val="000000100000" w:firstRow="0" w:lastRow="0" w:firstColumn="0" w:lastColumn="0" w:oddVBand="0" w:evenVBand="0" w:oddHBand="1" w:evenHBand="0" w:firstRowFirstColumn="0" w:firstRowLastColumn="0" w:lastRowFirstColumn="0" w:lastRowLastColumn="0"/>
+          <w:trHeight w:val="435"/>
+        </w:trPr>
+        <w:tc>
+          <w:tcPr>
+            <w:cnfStyle w:val="001000000000" w:firstRow="0" w:lastRow="0" w:firstColumn="1" w:lastColumn="0" w:oddVBand="0" w:evenVBand="0" w:oddHBand="0" w:evenHBand="0" w:firstRowFirstColumn="0" w:firstRowLastColumn="0" w:lastRowFirstColumn="0" w:lastRowLastColumn="0"/>
+            <w:tcW w:w="2199" w:type="dxa"/>
+          </w:tcPr>
+          <w:p>
+            <w:pPr>
+              <w:rPr>
+                <w:b w:val="0"/>
+                <w:color w:val="auto"/>
+              </w:rPr>
+            </w:pPr>
+            <w:r>
+              <w:rPr>
+                <w:b w:val="0"/>
+                <w:color w:val="auto"/>
+              </w:rPr>
+              <w:t>DESCUENTO</w:t>
+            </w:r>
+          </w:p>
+        </w:tc>
+        <w:tc>
+          <w:tcPr>
+            <w:tcW w:w="1762" w:type="dxa"/>
+          </w:tcPr>
+          <w:p>
+            <w:pPr>
+              <w:cnfStyle w:val="000000100000" w:firstRow="0" w:lastRow="0" w:firstColumn="0" w:lastColumn="0" w:oddVBand="0" w:evenVBand="0" w:oddHBand="1" w:evenHBand="0" w:firstRowFirstColumn="0" w:firstRowLastColumn="0" w:lastRowFirstColumn="0" w:lastRowLastColumn="0"/>
+              <w:rPr>
+                <w:b/>
+              </w:rPr>
+            </w:pPr>
+            <w:r>
+              <w:rPr>
+                <w:b/>
+              </w:rPr>
+              <w:t>${</w:t>
+            </w:r>
+            <w:proofErr w:type="spellStart"/>
+            <w:r>
+              <w:rPr>
+                <w:b/>
+              </w:rPr>
+              <w:t>descg</w:t>
+            </w:r>
+            <w:proofErr w:type="spellEnd"/>
+            <w:r>
+              <w:rPr>
+                <w:b/>
+              </w:rPr>
+              <w:t>}</w:t>
+            </w:r>
+          </w:p>
+        </w:tc>
+      </w:tr>
+      <w:tr>
+        <w:trPr>
+          <w:trHeight w:val="435"/>
+        </w:trPr>
+        <w:tc>
+          <w:tcPr>
+            <w:cnfStyle w:val="001000000000" w:firstRow="0" w:lastRow="0" w:firstColumn="1" w:lastColumn="0" w:oddVBand="0" w:evenVBand="0" w:oddHBand="0" w:evenHBand="0" w:firstRowFirstColumn="0" w:firstRowLastColumn="0" w:lastRowFirstColumn="0" w:lastRowLastColumn="0"/>
+            <w:tcW w:w="2199" w:type="dxa"/>
+          </w:tcPr>
+          <w:p>
+            <w:pPr>
+              <w:rPr>
+                <w:b w:val="0"/>
+                <w:color w:val="auto"/>
+              </w:rPr>
+            </w:pPr>
+            <w:r>
+              <w:rPr>
+                <w:b w:val="0"/>
+                <w:color w:val="auto"/>
+              </w:rPr>
+              <w:t>VALOR A PAGAR</w:t>
+            </w:r>
+          </w:p>
+        </w:tc>
+        <w:tc>
+          <w:tcPr>
+            <w:tcW w:w="1762" w:type="dxa"/>
+          </w:tcPr>
+          <w:p>
+            <w:pPr>
+              <w:cnfStyle w:val="000000000000" w:firstRow="0" w:lastRow="0" w:firstColumn="0" w:lastColumn="0" w:oddVBand="0" w:evenVBand="0" w:oddHBand="0" w:evenHBand="0" w:firstRowFirstColumn="0" w:firstRowLastColumn="0" w:lastRowFirstColumn="0" w:lastRowLastColumn="0"/>
+              <w:rPr>
+                <w:b/>
+              </w:rPr>
+            </w:pPr>
+            <w:r>
+              <w:rPr>
+                <w:b/>
+              </w:rPr>
+              <w:t>${total}</w:t>
+            </w:r>
+          </w:p>
+        </w:tc>
+      </w:tr>
+    </w:tbl>
+    <w:p>
+      <w:pPr>
+        <w:rPr>
+          <w:b/>
+        </w:rPr>
+      </w:pPr>
       <w:r>
         <w:rPr>
           <w:b/>
@@ -1211,13 +1295,13 @@
         <mc:AlternateContent>
           <mc:Choice Requires="wps">
             <w:drawing>
-              <wp:anchor distT="0" distB="0" distL="114300" distR="114300" simplePos="0" relativeHeight="251660288" behindDoc="0" locked="0" layoutInCell="1" allowOverlap="1" wp14:anchorId="3FBFC51C" wp14:editId="7C075C4D">
+              <wp:anchor distT="0" distB="0" distL="114300" distR="114300" simplePos="0" relativeHeight="251660288" behindDoc="0" locked="0" layoutInCell="1" allowOverlap="1" wp14:anchorId="3FBFC51C" wp14:editId="5834FA05">
                 <wp:simplePos x="0" y="0"/>
-                <wp:positionH relativeFrom="column">
-                  <wp:posOffset>-356235</wp:posOffset>
+                <wp:positionH relativeFrom="margin">
+                  <wp:align>right</wp:align>
                 </wp:positionH>
                 <wp:positionV relativeFrom="paragraph">
-                  <wp:posOffset>2327910</wp:posOffset>
+                  <wp:posOffset>796472</wp:posOffset>
                 </wp:positionV>
                 <wp:extent cx="2371725" cy="733425"/>
                 <wp:effectExtent l="0" t="0" r="28575" b="28575"/>
@@ -1286,7 +1370,7 @@
           </mc:Choice>
           <mc:Fallback>
             <w:pict>
-              <v:roundrect w14:anchorId="3FBFC51C" id="Rectángulo: esquinas redondeadas 15" o:spid="_x0000_s1026" style="position:absolute;margin-left:-28.05pt;margin-top:183.3pt;width:186.75pt;height:57.75pt;z-index:251660288;visibility:visible;mso-wrap-style:square;mso-wrap-distance-left:9pt;mso-wrap-distance-top:0;mso-wrap-distance-right:9pt;mso-wrap-distance-bottom:0;mso-position-horizontal:absolute;mso-position-horizontal-relative:text;mso-position-vertical:absolute;mso-position-vertical-relative:text;v-text-anchor:middle" arcsize="10923f" o:gfxdata="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" fillcolor="white [3201]" strokecolor="#a5a5a5 [3206]" strokeweight="1pt">
+              <v:roundrect w14:anchorId="3FBFC51C" id="Rectángulo: esquinas redondeadas 15" o:spid="_x0000_s1026" style="position:absolute;margin-left:135.55pt;margin-top:62.7pt;width:186.75pt;height:57.75pt;z-index:251660288;visibility:visible;mso-wrap-style:square;mso-wrap-distance-left:9pt;mso-wrap-distance-top:0;mso-wrap-distance-right:9pt;mso-wrap-distance-bottom:0;mso-position-horizontal:right;mso-position-horizontal-relative:margin;mso-position-vertical:absolute;mso-position-vertical-relative:text;v-text-anchor:middle" arcsize="10923f" o:gfxdata="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" fillcolor="white [3201]" strokecolor="#a5a5a5 [3206]" strokeweight="1pt">
                 <v:stroke joinstyle="miter"/>
                 <v:textbox>
                   <w:txbxContent>
@@ -1297,7 +1381,7 @@
                     </w:p>
                   </w:txbxContent>
                 </v:textbox>
-                <w10:wrap type="through"/>
+                <w10:wrap type="through" anchorx="margin"/>
               </v:roundrect>
             </w:pict>
           </mc:Fallback>

</xml_diff>

<commit_message>
registro de facturas de ventas
</commit_message>
<xml_diff>
--- a/plantillasword/Factura venta.docx
+++ b/plantillasword/Factura venta.docx
@@ -274,6 +274,7 @@
     </w:p>
     <w:p>
       <w:pPr>
+        <w:ind w:left="708" w:firstLine="708"/>
         <w:jc w:val="both"/>
         <w:rPr>
           <w:b/>
@@ -300,11 +301,163 @@
     </w:p>
     <w:p>
       <w:pPr>
-        <w:jc w:val="both"/>
-        <w:rPr>
-          <w:b/>
-        </w:rPr>
-      </w:pPr>
+        <w:spacing w:line="360" w:lineRule="auto"/>
+        <w:cnfStyle w:val="101000000000" w:firstRow="1" w:lastRow="0" w:firstColumn="1" w:lastColumn="0" w:oddVBand="0" w:evenVBand="0" w:oddHBand="0" w:evenHBand="0" w:firstRowFirstColumn="0" w:firstRowLastColumn="0" w:lastRowFirstColumn="0" w:lastRowLastColumn="0"/>
+        <w:rPr>
+          <w:rFonts w:ascii="Arial" w:hAnsi="Arial" w:cs="Arial"/>
+          <w:sz w:val="20"/>
+          <w:szCs w:val="20"/>
+        </w:rPr>
+      </w:pPr>
+      <w:r>
+        <w:rPr>
+          <w:rFonts w:ascii="Arial" w:hAnsi="Arial" w:cs="Arial"/>
+          <w:sz w:val="20"/>
+          <w:szCs w:val="20"/>
+        </w:rPr>
+        <w:t>FECHA: ${fecha}</w:t>
+      </w:r>
+    </w:p>
+    <w:p>
+      <w:pPr>
+        <w:framePr w:hSpace="141" w:wrap="around" w:vAnchor="text" w:hAnchor="page" w:x="272" w:y="-10"/>
+        <w:spacing w:line="360" w:lineRule="auto"/>
+        <w:cnfStyle w:val="101000000000" w:firstRow="1" w:lastRow="0" w:firstColumn="1" w:lastColumn="0" w:oddVBand="0" w:evenVBand="0" w:oddHBand="0" w:evenHBand="0" w:firstRowFirstColumn="0" w:firstRowLastColumn="0" w:lastRowFirstColumn="0" w:lastRowLastColumn="0"/>
+        <w:rPr>
+          <w:rFonts w:ascii="Arial" w:hAnsi="Arial" w:cs="Arial"/>
+          <w:b/>
+          <w:bCs/>
+          <w:sz w:val="20"/>
+          <w:szCs w:val="20"/>
+        </w:rPr>
+      </w:pPr>
+      <w:r>
+        <w:rPr>
+          <w:rFonts w:ascii="Arial" w:hAnsi="Arial" w:cs="Arial"/>
+          <w:sz w:val="20"/>
+          <w:szCs w:val="20"/>
+        </w:rPr>
+        <w:t>NIT / C.C: ${cedula}</w:t>
+      </w:r>
+    </w:p>
+    <w:p>
+      <w:pPr>
+        <w:framePr w:hSpace="141" w:wrap="around" w:vAnchor="text" w:hAnchor="page" w:x="272" w:y="-10"/>
+        <w:spacing w:line="360" w:lineRule="auto"/>
+        <w:cnfStyle w:val="101000000000" w:firstRow="1" w:lastRow="0" w:firstColumn="1" w:lastColumn="0" w:oddVBand="0" w:evenVBand="0" w:oddHBand="0" w:evenHBand="0" w:firstRowFirstColumn="0" w:firstRowLastColumn="0" w:lastRowFirstColumn="0" w:lastRowLastColumn="0"/>
+        <w:rPr>
+          <w:rFonts w:ascii="Arial" w:hAnsi="Arial" w:cs="Arial"/>
+          <w:b/>
+          <w:bCs/>
+          <w:sz w:val="20"/>
+          <w:szCs w:val="20"/>
+        </w:rPr>
+      </w:pPr>
+      <w:r>
+        <w:rPr>
+          <w:rFonts w:ascii="Arial" w:hAnsi="Arial" w:cs="Arial"/>
+          <w:sz w:val="20"/>
+          <w:szCs w:val="20"/>
+        </w:rPr>
+        <w:t>NOMBRE Y APELLIDO: ${cliente}</w:t>
+      </w:r>
+    </w:p>
+    <w:p>
+      <w:pPr>
+        <w:framePr w:hSpace="141" w:wrap="around" w:vAnchor="text" w:hAnchor="page" w:x="272" w:y="-10"/>
+        <w:spacing w:line="360" w:lineRule="auto"/>
+        <w:cnfStyle w:val="101000000000" w:firstRow="1" w:lastRow="0" w:firstColumn="1" w:lastColumn="0" w:oddVBand="0" w:evenVBand="0" w:oddHBand="0" w:evenHBand="0" w:firstRowFirstColumn="0" w:firstRowLastColumn="0" w:lastRowFirstColumn="0" w:lastRowLastColumn="0"/>
+        <w:rPr>
+          <w:rFonts w:ascii="Arial" w:hAnsi="Arial" w:cs="Arial"/>
+          <w:b/>
+          <w:bCs/>
+          <w:sz w:val="20"/>
+          <w:szCs w:val="20"/>
+        </w:rPr>
+      </w:pPr>
+      <w:r>
+        <w:rPr>
+          <w:rFonts w:ascii="Arial" w:hAnsi="Arial" w:cs="Arial"/>
+          <w:sz w:val="20"/>
+          <w:szCs w:val="20"/>
+        </w:rPr>
+        <w:t>DIRECCIÓN: ${</w:t>
+      </w:r>
+      <w:proofErr w:type="spellStart"/>
+      <w:r>
+        <w:rPr>
+          <w:rFonts w:ascii="Arial" w:hAnsi="Arial" w:cs="Arial"/>
+          <w:sz w:val="20"/>
+          <w:szCs w:val="20"/>
+        </w:rPr>
+        <w:t>direccion</w:t>
+      </w:r>
+      <w:proofErr w:type="spellEnd"/>
+      <w:r>
+        <w:rPr>
+          <w:rFonts w:ascii="Arial" w:hAnsi="Arial" w:cs="Arial"/>
+          <w:sz w:val="20"/>
+          <w:szCs w:val="20"/>
+        </w:rPr>
+        <w:t>}</w:t>
+      </w:r>
+    </w:p>
+    <w:p>
+      <w:pPr>
+        <w:framePr w:hSpace="141" w:wrap="around" w:vAnchor="text" w:hAnchor="page" w:x="272" w:y="-10"/>
+        <w:spacing w:line="360" w:lineRule="auto"/>
+        <w:cnfStyle w:val="101000000000" w:firstRow="1" w:lastRow="0" w:firstColumn="1" w:lastColumn="0" w:oddVBand="0" w:evenVBand="0" w:oddHBand="0" w:evenHBand="0" w:firstRowFirstColumn="0" w:firstRowLastColumn="0" w:lastRowFirstColumn="0" w:lastRowLastColumn="0"/>
+        <w:rPr>
+          <w:rFonts w:ascii="Arial" w:hAnsi="Arial" w:cs="Arial"/>
+          <w:sz w:val="20"/>
+          <w:szCs w:val="20"/>
+        </w:rPr>
+      </w:pPr>
+      <w:r>
+        <w:rPr>
+          <w:rFonts w:ascii="Arial" w:hAnsi="Arial" w:cs="Arial"/>
+          <w:sz w:val="20"/>
+          <w:szCs w:val="20"/>
+        </w:rPr>
+        <w:t xml:space="preserve">CIUDAD: ${ciudad}                                           </w:t>
+      </w:r>
+    </w:p>
+    <w:p>
+      <w:pPr>
+        <w:spacing w:line="360" w:lineRule="auto"/>
+        <w:cnfStyle w:val="101000000000" w:firstRow="1" w:lastRow="0" w:firstColumn="1" w:lastColumn="0" w:oddVBand="0" w:evenVBand="0" w:oddHBand="0" w:evenHBand="0" w:firstRowFirstColumn="0" w:firstRowLastColumn="0" w:lastRowFirstColumn="0" w:lastRowLastColumn="0"/>
+        <w:rPr>
+          <w:rFonts w:ascii="Arial" w:hAnsi="Arial" w:cs="Arial"/>
+          <w:sz w:val="20"/>
+          <w:szCs w:val="20"/>
+        </w:rPr>
+      </w:pPr>
+      <w:r>
+        <w:rPr>
+          <w:rFonts w:ascii="Arial" w:hAnsi="Arial" w:cs="Arial"/>
+          <w:sz w:val="20"/>
+          <w:szCs w:val="20"/>
+        </w:rPr>
+        <w:t>TELÉFONO: ${</w:t>
+      </w:r>
+      <w:proofErr w:type="spellStart"/>
+      <w:r>
+        <w:rPr>
+          <w:rFonts w:ascii="Arial" w:hAnsi="Arial" w:cs="Arial"/>
+          <w:sz w:val="20"/>
+          <w:szCs w:val="20"/>
+        </w:rPr>
+        <w:t>telefono</w:t>
+      </w:r>
+      <w:proofErr w:type="spellEnd"/>
+      <w:r>
+        <w:rPr>
+          <w:rFonts w:ascii="Arial" w:hAnsi="Arial" w:cs="Arial"/>
+          <w:sz w:val="20"/>
+          <w:szCs w:val="20"/>
+        </w:rPr>
+        <w:t xml:space="preserve">}                                            </w:t>
+      </w:r>
     </w:p>
     <w:p>
       <w:pPr>
@@ -314,7 +467,7 @@
         </w:rPr>
         <w:sectPr>
           <w:pgSz w:w="11906" w:h="16838"/>
-          <w:pgMar w:top="1417" w:right="1701" w:bottom="1417" w:left="1701" w:header="708" w:footer="708" w:gutter="0"/>
+          <w:pgMar w:top="720" w:right="720" w:bottom="720" w:left="720" w:header="708" w:footer="708" w:gutter="0"/>
           <w:cols w:space="708"/>
           <w:docGrid w:linePitch="360"/>
         </w:sectPr>
@@ -358,302 +511,12 @@
               <w:spacing w:line="360" w:lineRule="auto"/>
               <w:rPr>
                 <w:rFonts w:ascii="Arial" w:hAnsi="Arial" w:cs="Arial"/>
-                <w:sz w:val="20"/>
-                <w:szCs w:val="20"/>
-              </w:rPr>
-            </w:pPr>
-            <w:r>
-              <w:rPr>
-                <w:rFonts w:ascii="Arial" w:hAnsi="Arial" w:cs="Arial"/>
                 <w:b w:val="0"/>
                 <w:bCs w:val="0"/>
                 <w:sz w:val="20"/>
                 <w:szCs w:val="20"/>
               </w:rPr>
-              <w:t>FECHA:</w:t>
-            </w:r>
-            <w:r>
-              <w:rPr>
-                <w:rFonts w:ascii="Arial" w:hAnsi="Arial" w:cs="Arial"/>
-                <w:b w:val="0"/>
-                <w:bCs w:val="0"/>
-                <w:sz w:val="20"/>
-                <w:szCs w:val="20"/>
-              </w:rPr>
-              <w:t xml:space="preserve"> ${fecha}</w:t>
-            </w:r>
-            <w:r>
-              <w:rPr>
-                <w:rFonts w:ascii="Arial" w:hAnsi="Arial" w:cs="Arial"/>
-                <w:b w:val="0"/>
-                <w:bCs w:val="0"/>
-                <w:sz w:val="20"/>
-                <w:szCs w:val="20"/>
-              </w:rPr>
-              <w:t xml:space="preserve">                                   </w:t>
-            </w:r>
-            <w:r>
-              <w:rPr>
-                <w:rFonts w:ascii="Arial" w:hAnsi="Arial" w:cs="Arial"/>
-                <w:b w:val="0"/>
-                <w:bCs w:val="0"/>
-                <w:sz w:val="20"/>
-                <w:szCs w:val="20"/>
-              </w:rPr>
-              <w:t xml:space="preserve">         </w:t>
-            </w:r>
-          </w:p>
-          <w:p>
-            <w:pPr>
-              <w:spacing w:line="360" w:lineRule="auto"/>
-              <w:rPr>
-                <w:rFonts w:ascii="Arial" w:hAnsi="Arial" w:cs="Arial"/>
-                <w:b w:val="0"/>
-                <w:bCs w:val="0"/>
-                <w:sz w:val="20"/>
-                <w:szCs w:val="20"/>
-              </w:rPr>
             </w:pPr>
-            <w:r>
-              <w:rPr>
-                <w:rFonts w:ascii="Arial" w:hAnsi="Arial" w:cs="Arial"/>
-                <w:b w:val="0"/>
-                <w:bCs w:val="0"/>
-                <w:sz w:val="20"/>
-                <w:szCs w:val="20"/>
-              </w:rPr>
-              <w:t>NIT / C.C:</w:t>
-            </w:r>
-            <w:r>
-              <w:rPr>
-                <w:rFonts w:ascii="Arial" w:hAnsi="Arial" w:cs="Arial"/>
-                <w:b w:val="0"/>
-                <w:bCs w:val="0"/>
-                <w:sz w:val="20"/>
-                <w:szCs w:val="20"/>
-              </w:rPr>
-              <w:t xml:space="preserve"> ${cedula}</w:t>
-            </w:r>
-          </w:p>
-          <w:p>
-            <w:pPr>
-              <w:spacing w:line="360" w:lineRule="auto"/>
-              <w:rPr>
-                <w:rFonts w:ascii="Arial" w:hAnsi="Arial" w:cs="Arial"/>
-                <w:b w:val="0"/>
-                <w:bCs w:val="0"/>
-                <w:sz w:val="20"/>
-                <w:szCs w:val="20"/>
-              </w:rPr>
-            </w:pPr>
-            <w:r>
-              <w:rPr>
-                <w:rFonts w:ascii="Arial" w:hAnsi="Arial" w:cs="Arial"/>
-                <w:b w:val="0"/>
-                <w:bCs w:val="0"/>
-                <w:sz w:val="20"/>
-                <w:szCs w:val="20"/>
-              </w:rPr>
-              <w:t>NOMBRE Y APELLIDO:</w:t>
-            </w:r>
-            <w:r>
-              <w:rPr>
-                <w:rFonts w:ascii="Arial" w:hAnsi="Arial" w:cs="Arial"/>
-                <w:b w:val="0"/>
-                <w:bCs w:val="0"/>
-                <w:sz w:val="20"/>
-                <w:szCs w:val="20"/>
-              </w:rPr>
-              <w:t xml:space="preserve"> ${cliente}</w:t>
-            </w:r>
-          </w:p>
-          <w:p>
-            <w:pPr>
-              <w:spacing w:line="360" w:lineRule="auto"/>
-              <w:rPr>
-                <w:rFonts w:ascii="Arial" w:hAnsi="Arial" w:cs="Arial"/>
-                <w:b w:val="0"/>
-                <w:bCs w:val="0"/>
-                <w:sz w:val="20"/>
-                <w:szCs w:val="20"/>
-              </w:rPr>
-            </w:pPr>
-            <w:r>
-              <w:rPr>
-                <w:rFonts w:ascii="Arial" w:hAnsi="Arial" w:cs="Arial"/>
-                <w:b w:val="0"/>
-                <w:bCs w:val="0"/>
-                <w:sz w:val="20"/>
-                <w:szCs w:val="20"/>
-              </w:rPr>
-              <w:t>DIRECCI</w:t>
-            </w:r>
-            <w:r>
-              <w:rPr>
-                <w:rFonts w:ascii="Arial" w:hAnsi="Arial" w:cs="Arial"/>
-                <w:b w:val="0"/>
-                <w:bCs w:val="0"/>
-                <w:sz w:val="20"/>
-                <w:szCs w:val="20"/>
-              </w:rPr>
-              <w:t>Ó</w:t>
-            </w:r>
-            <w:r>
-              <w:rPr>
-                <w:rFonts w:ascii="Arial" w:hAnsi="Arial" w:cs="Arial"/>
-                <w:b w:val="0"/>
-                <w:bCs w:val="0"/>
-                <w:sz w:val="20"/>
-                <w:szCs w:val="20"/>
-              </w:rPr>
-              <w:t>N:</w:t>
-            </w:r>
-            <w:r>
-              <w:rPr>
-                <w:rFonts w:ascii="Arial" w:hAnsi="Arial" w:cs="Arial"/>
-                <w:b w:val="0"/>
-                <w:bCs w:val="0"/>
-                <w:sz w:val="20"/>
-                <w:szCs w:val="20"/>
-              </w:rPr>
-              <w:t xml:space="preserve"> ${</w:t>
-            </w:r>
-            <w:proofErr w:type="spellStart"/>
-            <w:r>
-              <w:rPr>
-                <w:rFonts w:ascii="Arial" w:hAnsi="Arial" w:cs="Arial"/>
-                <w:b w:val="0"/>
-                <w:bCs w:val="0"/>
-                <w:sz w:val="20"/>
-                <w:szCs w:val="20"/>
-              </w:rPr>
-              <w:t>direccion</w:t>
-            </w:r>
-            <w:proofErr w:type="spellEnd"/>
-            <w:r>
-              <w:rPr>
-                <w:rFonts w:ascii="Arial" w:hAnsi="Arial" w:cs="Arial"/>
-                <w:b w:val="0"/>
-                <w:bCs w:val="0"/>
-                <w:sz w:val="20"/>
-                <w:szCs w:val="20"/>
-              </w:rPr>
-              <w:t>}</w:t>
-            </w:r>
-          </w:p>
-          <w:p>
-            <w:pPr>
-              <w:spacing w:line="360" w:lineRule="auto"/>
-              <w:rPr>
-                <w:rFonts w:ascii="Arial" w:hAnsi="Arial" w:cs="Arial"/>
-                <w:sz w:val="20"/>
-                <w:szCs w:val="20"/>
-              </w:rPr>
-            </w:pPr>
-            <w:r>
-              <w:rPr>
-                <w:rFonts w:ascii="Arial" w:hAnsi="Arial" w:cs="Arial"/>
-                <w:b w:val="0"/>
-                <w:bCs w:val="0"/>
-                <w:sz w:val="20"/>
-                <w:szCs w:val="20"/>
-              </w:rPr>
-              <w:t>CIUDAD:</w:t>
-            </w:r>
-            <w:r>
-              <w:rPr>
-                <w:rFonts w:ascii="Arial" w:hAnsi="Arial" w:cs="Arial"/>
-                <w:b w:val="0"/>
-                <w:bCs w:val="0"/>
-                <w:sz w:val="20"/>
-                <w:szCs w:val="20"/>
-              </w:rPr>
-              <w:t xml:space="preserve"> ${ciudad}</w:t>
-            </w:r>
-            <w:r>
-              <w:rPr>
-                <w:rFonts w:ascii="Arial" w:hAnsi="Arial" w:cs="Arial"/>
-                <w:b w:val="0"/>
-                <w:bCs w:val="0"/>
-                <w:sz w:val="20"/>
-                <w:szCs w:val="20"/>
-              </w:rPr>
-              <w:t xml:space="preserve">                                           </w:t>
-            </w:r>
-          </w:p>
-          <w:p>
-            <w:pPr>
-              <w:spacing w:line="360" w:lineRule="auto"/>
-              <w:rPr>
-                <w:rFonts w:ascii="Arial" w:hAnsi="Arial" w:cs="Arial"/>
-                <w:b w:val="0"/>
-                <w:bCs w:val="0"/>
-                <w:sz w:val="20"/>
-                <w:szCs w:val="20"/>
-              </w:rPr>
-            </w:pPr>
-            <w:r>
-              <w:rPr>
-                <w:rFonts w:ascii="Arial" w:hAnsi="Arial" w:cs="Arial"/>
-                <w:b w:val="0"/>
-                <w:bCs w:val="0"/>
-                <w:sz w:val="20"/>
-                <w:szCs w:val="20"/>
-              </w:rPr>
-              <w:t>TEL</w:t>
-            </w:r>
-            <w:r>
-              <w:rPr>
-                <w:rFonts w:ascii="Arial" w:hAnsi="Arial" w:cs="Arial"/>
-                <w:b w:val="0"/>
-                <w:bCs w:val="0"/>
-                <w:sz w:val="20"/>
-                <w:szCs w:val="20"/>
-              </w:rPr>
-              <w:t>É</w:t>
-            </w:r>
-            <w:r>
-              <w:rPr>
-                <w:rFonts w:ascii="Arial" w:hAnsi="Arial" w:cs="Arial"/>
-                <w:b w:val="0"/>
-                <w:bCs w:val="0"/>
-                <w:sz w:val="20"/>
-                <w:szCs w:val="20"/>
-              </w:rPr>
-              <w:t>FONO:</w:t>
-            </w:r>
-            <w:r>
-              <w:rPr>
-                <w:rFonts w:ascii="Arial" w:hAnsi="Arial" w:cs="Arial"/>
-                <w:b w:val="0"/>
-                <w:bCs w:val="0"/>
-                <w:sz w:val="20"/>
-                <w:szCs w:val="20"/>
-              </w:rPr>
-              <w:t xml:space="preserve"> ${</w:t>
-            </w:r>
-            <w:proofErr w:type="spellStart"/>
-            <w:r>
-              <w:rPr>
-                <w:rFonts w:ascii="Arial" w:hAnsi="Arial" w:cs="Arial"/>
-                <w:b w:val="0"/>
-                <w:bCs w:val="0"/>
-                <w:sz w:val="20"/>
-                <w:szCs w:val="20"/>
-              </w:rPr>
-              <w:t>telefono</w:t>
-            </w:r>
-            <w:proofErr w:type="spellEnd"/>
-            <w:r>
-              <w:rPr>
-                <w:rFonts w:ascii="Arial" w:hAnsi="Arial" w:cs="Arial"/>
-                <w:b w:val="0"/>
-                <w:bCs w:val="0"/>
-                <w:sz w:val="20"/>
-                <w:szCs w:val="20"/>
-              </w:rPr>
-              <w:t>}</w:t>
-            </w:r>
           </w:p>
         </w:tc>
       </w:tr>
@@ -1121,7 +984,7 @@
     <w:tbl>
       <w:tblPr>
         <w:tblStyle w:val="Tablaconcuadrcula6concolores-nfasis3"/>
-        <w:tblpPr w:leftFromText="141" w:rightFromText="141" w:vertAnchor="text" w:horzAnchor="page" w:tblpX="995" w:tblpY="1178"/>
+        <w:tblpPr w:leftFromText="141" w:rightFromText="141" w:vertAnchor="text" w:horzAnchor="page" w:tblpX="989" w:tblpY="-98"/>
         <w:tblW w:w="0" w:type="auto"/>
         <w:tblLook w:val="04A0" w:firstRow="1" w:lastRow="0" w:firstColumn="1" w:lastColumn="0" w:noHBand="0" w:noVBand="1"/>
       </w:tblPr>
@@ -1295,29 +1158,9 @@
         <mc:AlternateContent>
           <mc:Choice Requires="wps">
             <w:drawing>
-              <wp:anchor distT="0" distB="0" distL="114300" distR="114300" simplePos="0" relativeHeight="251660288" behindDoc="0" locked="0" layoutInCell="1" allowOverlap="1" wp14:anchorId="3FBFC51C" wp14:editId="5834FA05">
-                <wp:simplePos x="0" y="0"/>
-                <wp:positionH relativeFrom="margin">
-                  <wp:align>right</wp:align>
-                </wp:positionH>
-                <wp:positionV relativeFrom="paragraph">
-                  <wp:posOffset>796472</wp:posOffset>
-                </wp:positionV>
+              <wp:inline distT="0" distB="0" distL="0" distR="0" wp14:anchorId="3FBFC51C" wp14:editId="0DBE9A8A">
                 <wp:extent cx="2371725" cy="733425"/>
                 <wp:effectExtent l="0" t="0" r="28575" b="28575"/>
-                <wp:wrapThrough wrapText="bothSides">
-                  <wp:wrapPolygon edited="0">
-                    <wp:start x="347" y="0"/>
-                    <wp:lineTo x="0" y="1122"/>
-                    <wp:lineTo x="0" y="20758"/>
-                    <wp:lineTo x="173" y="21881"/>
-                    <wp:lineTo x="21513" y="21881"/>
-                    <wp:lineTo x="21687" y="20758"/>
-                    <wp:lineTo x="21687" y="1122"/>
-                    <wp:lineTo x="21340" y="0"/>
-                    <wp:lineTo x="347" y="0"/>
-                  </wp:wrapPolygon>
-                </wp:wrapThrough>
                 <wp:docPr id="15" name="Rectángulo: esquinas redondeadas 15"/>
                 <wp:cNvGraphicFramePr/>
                 <a:graphic xmlns:a="http://schemas.openxmlformats.org/drawingml/2006/main">
@@ -1365,12 +1208,12 @@
                     </wps:wsp>
                   </a:graphicData>
                 </a:graphic>
-              </wp:anchor>
+              </wp:inline>
             </w:drawing>
           </mc:Choice>
           <mc:Fallback>
             <w:pict>
-              <v:roundrect w14:anchorId="3FBFC51C" id="Rectángulo: esquinas redondeadas 15" o:spid="_x0000_s1026" style="position:absolute;margin-left:135.55pt;margin-top:62.7pt;width:186.75pt;height:57.75pt;z-index:251660288;visibility:visible;mso-wrap-style:square;mso-wrap-distance-left:9pt;mso-wrap-distance-top:0;mso-wrap-distance-right:9pt;mso-wrap-distance-bottom:0;mso-position-horizontal:right;mso-position-horizontal-relative:margin;mso-position-vertical:absolute;mso-position-vertical-relative:text;v-text-anchor:middle" arcsize="10923f" o:gfxdata="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" fillcolor="white [3201]" strokecolor="#a5a5a5 [3206]" strokeweight="1pt">
+              <v:roundrect w14:anchorId="3FBFC51C" id="Rectángulo: esquinas redondeadas 15" o:spid="_x0000_s1026" style="width:186.75pt;height:57.75pt;visibility:visible;mso-wrap-style:square;mso-left-percent:-10001;mso-top-percent:-10001;mso-position-horizontal:absolute;mso-position-horizontal-relative:char;mso-position-vertical:absolute;mso-position-vertical-relative:line;mso-left-percent:-10001;mso-top-percent:-10001;v-text-anchor:middle" arcsize="10923f" o:gfxdata="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" fillcolor="white [3201]" strokecolor="#a5a5a5 [3206]" strokeweight="1pt">
                 <v:stroke joinstyle="miter"/>
                 <v:textbox>
                   <w:txbxContent>
@@ -1381,7 +1224,7 @@
                     </w:p>
                   </w:txbxContent>
                 </v:textbox>
-                <w10:wrap type="through" anchorx="margin"/>
+                <w10:anchorlock/>
               </v:roundrect>
             </w:pict>
           </mc:Fallback>

</xml_diff>